<commit_message>
[ebay_16] Deploy Mooc 1
</commit_message>
<xml_diff>
--- a/Ebay_BuyerModule_Requiments.docx
+++ b/Ebay_BuyerModule_Requiments.docx
@@ -994,6 +994,684 @@
     </w:p>
     <w:p>
       <w:pPr>
+        <w:numPr>
+          <w:ilvl w:val="0"/>
+          <w:numId w:val="2"/>
+        </w:numPr>
+        <w:tabs>
+          <w:tab w:val="left" w:pos="720" w:leader="none"/>
+        </w:tabs>
+        <w:spacing w:before="100" w:after="100" w:line="312"/>
+        <w:ind w:right="0" w:left="720" w:hanging="360"/>
+        <w:jc w:val="left"/>
+        <w:rPr>
+          <w:rFonts w:ascii="Times New Roman" w:hAnsi="Times New Roman" w:cs="Times New Roman" w:eastAsia="Times New Roman"/>
+          <w:color w:val="auto"/>
+          <w:spacing w:val="0"/>
+          <w:position w:val="0"/>
+          <w:sz w:val="24"/>
+          <w:shd w:fill="auto" w:val="clear"/>
+        </w:rPr>
+      </w:pPr>
+      <w:r>
+        <w:rPr>
+          <w:rFonts w:ascii="Times New Roman" w:hAnsi="Times New Roman" w:cs="Times New Roman" w:eastAsia="Times New Roman"/>
+          <w:color w:val="auto"/>
+          <w:spacing w:val="0"/>
+          <w:position w:val="0"/>
+          <w:sz w:val="24"/>
+          <w:shd w:fill="auto" w:val="clear"/>
+        </w:rPr>
+        <w:t xml:space="preserve">Thanh toán (gi</w:t>
+      </w:r>
+      <w:r>
+        <w:rPr>
+          <w:rFonts w:ascii="Times New Roman" w:hAnsi="Times New Roman" w:cs="Times New Roman" w:eastAsia="Times New Roman"/>
+          <w:color w:val="auto"/>
+          <w:spacing w:val="0"/>
+          <w:position w:val="0"/>
+          <w:sz w:val="24"/>
+          <w:shd w:fill="auto" w:val="clear"/>
+        </w:rPr>
+        <w:t xml:space="preserve">ả lập qua PayPal, COD)</w:t>
+      </w:r>
+    </w:p>
+    <w:p>
+      <w:pPr>
+        <w:numPr>
+          <w:ilvl w:val="0"/>
+          <w:numId w:val="2"/>
+        </w:numPr>
+        <w:tabs>
+          <w:tab w:val="left" w:pos="720" w:leader="none"/>
+        </w:tabs>
+        <w:spacing w:before="100" w:after="100" w:line="312"/>
+        <w:ind w:right="0" w:left="720" w:hanging="360"/>
+        <w:jc w:val="left"/>
+        <w:rPr>
+          <w:rFonts w:ascii="Times New Roman" w:hAnsi="Times New Roman" w:cs="Times New Roman" w:eastAsia="Times New Roman"/>
+          <w:color w:val="auto"/>
+          <w:spacing w:val="0"/>
+          <w:position w:val="0"/>
+          <w:sz w:val="24"/>
+          <w:shd w:fill="auto" w:val="clear"/>
+        </w:rPr>
+      </w:pPr>
+      <w:r>
+        <w:rPr>
+          <w:rFonts w:ascii="Times New Roman" w:hAnsi="Times New Roman" w:cs="Times New Roman" w:eastAsia="Times New Roman"/>
+          <w:color w:val="auto"/>
+          <w:spacing w:val="0"/>
+          <w:position w:val="0"/>
+          <w:sz w:val="24"/>
+          <w:shd w:fill="auto" w:val="clear"/>
+        </w:rPr>
+        <w:t xml:space="preserve">Xem l</w:t>
+      </w:r>
+      <w:r>
+        <w:rPr>
+          <w:rFonts w:ascii="Times New Roman" w:hAnsi="Times New Roman" w:cs="Times New Roman" w:eastAsia="Times New Roman"/>
+          <w:color w:val="auto"/>
+          <w:spacing w:val="0"/>
+          <w:position w:val="0"/>
+          <w:sz w:val="24"/>
+          <w:shd w:fill="auto" w:val="clear"/>
+        </w:rPr>
+        <w:t xml:space="preserve">ịch sử </w:t>
+      </w:r>
+      <w:r>
+        <w:rPr>
+          <w:rFonts w:ascii="Times New Roman" w:hAnsi="Times New Roman" w:cs="Times New Roman" w:eastAsia="Times New Roman"/>
+          <w:color w:val="auto"/>
+          <w:spacing w:val="0"/>
+          <w:position w:val="0"/>
+          <w:sz w:val="24"/>
+          <w:shd w:fill="auto" w:val="clear"/>
+        </w:rPr>
+        <w:t xml:space="preserve">đơn h</w:t>
+      </w:r>
+      <w:r>
+        <w:rPr>
+          <w:rFonts w:ascii="Times New Roman" w:hAnsi="Times New Roman" w:cs="Times New Roman" w:eastAsia="Times New Roman"/>
+          <w:color w:val="auto"/>
+          <w:spacing w:val="0"/>
+          <w:position w:val="0"/>
+          <w:sz w:val="24"/>
+          <w:shd w:fill="auto" w:val="clear"/>
+        </w:rPr>
+        <w:t xml:space="preserve">àng: tr</w:t>
+      </w:r>
+      <w:r>
+        <w:rPr>
+          <w:rFonts w:ascii="Times New Roman" w:hAnsi="Times New Roman" w:cs="Times New Roman" w:eastAsia="Times New Roman"/>
+          <w:color w:val="auto"/>
+          <w:spacing w:val="0"/>
+          <w:position w:val="0"/>
+          <w:sz w:val="24"/>
+          <w:shd w:fill="auto" w:val="clear"/>
+        </w:rPr>
+        <w:t xml:space="preserve">ạng th</w:t>
+      </w:r>
+      <w:r>
+        <w:rPr>
+          <w:rFonts w:ascii="Times New Roman" w:hAnsi="Times New Roman" w:cs="Times New Roman" w:eastAsia="Times New Roman"/>
+          <w:color w:val="auto"/>
+          <w:spacing w:val="0"/>
+          <w:position w:val="0"/>
+          <w:sz w:val="24"/>
+          <w:shd w:fill="auto" w:val="clear"/>
+        </w:rPr>
+        <w:t xml:space="preserve">ái, chi ti</w:t>
+      </w:r>
+      <w:r>
+        <w:rPr>
+          <w:rFonts w:ascii="Times New Roman" w:hAnsi="Times New Roman" w:cs="Times New Roman" w:eastAsia="Times New Roman"/>
+          <w:color w:val="auto"/>
+          <w:spacing w:val="0"/>
+          <w:position w:val="0"/>
+          <w:sz w:val="24"/>
+          <w:shd w:fill="auto" w:val="clear"/>
+        </w:rPr>
+        <w:t xml:space="preserve">ết từng </w:t>
+      </w:r>
+      <w:r>
+        <w:rPr>
+          <w:rFonts w:ascii="Times New Roman" w:hAnsi="Times New Roman" w:cs="Times New Roman" w:eastAsia="Times New Roman"/>
+          <w:color w:val="auto"/>
+          <w:spacing w:val="0"/>
+          <w:position w:val="0"/>
+          <w:sz w:val="24"/>
+          <w:shd w:fill="auto" w:val="clear"/>
+        </w:rPr>
+        <w:t xml:space="preserve">đơn h</w:t>
+      </w:r>
+      <w:r>
+        <w:rPr>
+          <w:rFonts w:ascii="Times New Roman" w:hAnsi="Times New Roman" w:cs="Times New Roman" w:eastAsia="Times New Roman"/>
+          <w:color w:val="auto"/>
+          <w:spacing w:val="0"/>
+          <w:position w:val="0"/>
+          <w:sz w:val="24"/>
+          <w:shd w:fill="auto" w:val="clear"/>
+        </w:rPr>
+        <w:t xml:space="preserve">àng</w:t>
+      </w:r>
+    </w:p>
+    <w:p>
+      <w:pPr>
+        <w:numPr>
+          <w:ilvl w:val="0"/>
+          <w:numId w:val="2"/>
+        </w:numPr>
+        <w:tabs>
+          <w:tab w:val="left" w:pos="720" w:leader="none"/>
+        </w:tabs>
+        <w:spacing w:before="100" w:after="100" w:line="312"/>
+        <w:ind w:right="0" w:left="720" w:hanging="360"/>
+        <w:jc w:val="left"/>
+        <w:rPr>
+          <w:rFonts w:ascii="Times New Roman" w:hAnsi="Times New Roman" w:cs="Times New Roman" w:eastAsia="Times New Roman"/>
+          <w:color w:val="auto"/>
+          <w:spacing w:val="0"/>
+          <w:position w:val="0"/>
+          <w:sz w:val="24"/>
+          <w:shd w:fill="auto" w:val="clear"/>
+        </w:rPr>
+      </w:pPr>
+    </w:p>
+    <w:p>
+      <w:pPr>
+        <w:numPr>
+          <w:ilvl w:val="0"/>
+          <w:numId w:val="2"/>
+        </w:numPr>
+        <w:tabs>
+          <w:tab w:val="left" w:pos="720" w:leader="none"/>
+        </w:tabs>
+        <w:spacing w:before="100" w:after="100" w:line="312"/>
+        <w:ind w:right="0" w:left="720" w:hanging="360"/>
+        <w:jc w:val="left"/>
+        <w:rPr>
+          <w:rFonts w:ascii="Times New Roman" w:hAnsi="Times New Roman" w:cs="Times New Roman" w:eastAsia="Times New Roman"/>
+          <w:color w:val="auto"/>
+          <w:spacing w:val="0"/>
+          <w:position w:val="0"/>
+          <w:sz w:val="24"/>
+          <w:shd w:fill="auto" w:val="clear"/>
+        </w:rPr>
+      </w:pPr>
+      <w:r>
+        <w:rPr>
+          <w:rFonts w:ascii="Times New Roman" w:hAnsi="Times New Roman" w:cs="Times New Roman" w:eastAsia="Times New Roman"/>
+          <w:color w:val="auto"/>
+          <w:spacing w:val="0"/>
+          <w:position w:val="0"/>
+          <w:sz w:val="24"/>
+          <w:shd w:fill="auto" w:val="clear"/>
+        </w:rPr>
+        <w:t xml:space="preserve">G</w:t>
+      </w:r>
+      <w:r>
+        <w:rPr>
+          <w:rFonts w:ascii="Times New Roman" w:hAnsi="Times New Roman" w:cs="Times New Roman" w:eastAsia="Times New Roman"/>
+          <w:color w:val="auto"/>
+          <w:spacing w:val="0"/>
+          <w:position w:val="0"/>
+          <w:sz w:val="24"/>
+          <w:shd w:fill="auto" w:val="clear"/>
+        </w:rPr>
+        <w:t xml:space="preserve">ửi y</w:t>
+      </w:r>
+      <w:r>
+        <w:rPr>
+          <w:rFonts w:ascii="Times New Roman" w:hAnsi="Times New Roman" w:cs="Times New Roman" w:eastAsia="Times New Roman"/>
+          <w:color w:val="auto"/>
+          <w:spacing w:val="0"/>
+          <w:position w:val="0"/>
+          <w:sz w:val="24"/>
+          <w:shd w:fill="auto" w:val="clear"/>
+        </w:rPr>
+        <w:t xml:space="preserve">êu c</w:t>
+      </w:r>
+      <w:r>
+        <w:rPr>
+          <w:rFonts w:ascii="Times New Roman" w:hAnsi="Times New Roman" w:cs="Times New Roman" w:eastAsia="Times New Roman"/>
+          <w:color w:val="auto"/>
+          <w:spacing w:val="0"/>
+          <w:position w:val="0"/>
+          <w:sz w:val="24"/>
+          <w:shd w:fill="auto" w:val="clear"/>
+        </w:rPr>
+        <w:t xml:space="preserve">ầu ho</w:t>
+      </w:r>
+      <w:r>
+        <w:rPr>
+          <w:rFonts w:ascii="Times New Roman" w:hAnsi="Times New Roman" w:cs="Times New Roman" w:eastAsia="Times New Roman"/>
+          <w:color w:val="auto"/>
+          <w:spacing w:val="0"/>
+          <w:position w:val="0"/>
+          <w:sz w:val="24"/>
+          <w:shd w:fill="auto" w:val="clear"/>
+        </w:rPr>
+        <w:t xml:space="preserve">àn tr</w:t>
+      </w:r>
+      <w:r>
+        <w:rPr>
+          <w:rFonts w:ascii="Times New Roman" w:hAnsi="Times New Roman" w:cs="Times New Roman" w:eastAsia="Times New Roman"/>
+          <w:color w:val="auto"/>
+          <w:spacing w:val="0"/>
+          <w:position w:val="0"/>
+          <w:sz w:val="24"/>
+          <w:shd w:fill="auto" w:val="clear"/>
+        </w:rPr>
+        <w:t xml:space="preserve">ả </w:t>
+      </w:r>
+      <w:r>
+        <w:rPr>
+          <w:rFonts w:ascii="Times New Roman" w:hAnsi="Times New Roman" w:cs="Times New Roman" w:eastAsia="Times New Roman"/>
+          <w:color w:val="auto"/>
+          <w:spacing w:val="0"/>
+          <w:position w:val="0"/>
+          <w:sz w:val="24"/>
+          <w:shd w:fill="auto" w:val="clear"/>
+        </w:rPr>
+        <w:t xml:space="preserve">đơn h</w:t>
+      </w:r>
+      <w:r>
+        <w:rPr>
+          <w:rFonts w:ascii="Times New Roman" w:hAnsi="Times New Roman" w:cs="Times New Roman" w:eastAsia="Times New Roman"/>
+          <w:color w:val="auto"/>
+          <w:spacing w:val="0"/>
+          <w:position w:val="0"/>
+          <w:sz w:val="24"/>
+          <w:shd w:fill="auto" w:val="clear"/>
+        </w:rPr>
+        <w:t xml:space="preserve">àng (Còn ph</w:t>
+      </w:r>
+      <w:r>
+        <w:rPr>
+          <w:rFonts w:ascii="Times New Roman" w:hAnsi="Times New Roman" w:cs="Times New Roman" w:eastAsia="Times New Roman"/>
+          <w:color w:val="auto"/>
+          <w:spacing w:val="0"/>
+          <w:position w:val="0"/>
+          <w:sz w:val="24"/>
+          <w:shd w:fill="auto" w:val="clear"/>
+        </w:rPr>
+        <w:t xml:space="preserve">ầ</w:t>
+      </w:r>
+      <w:r>
+        <w:rPr>
+          <w:rFonts w:ascii="Times New Roman" w:hAnsi="Times New Roman" w:cs="Times New Roman" w:eastAsia="Times New Roman"/>
+          <w:color w:val="auto"/>
+          <w:spacing w:val="0"/>
+          <w:position w:val="0"/>
+          <w:sz w:val="24"/>
+          <w:shd w:fill="auto" w:val="clear"/>
+        </w:rPr>
+        <w:t xml:space="preserve">n check CanReturn)</w:t>
+      </w:r>
+    </w:p>
+    <w:p>
+      <w:pPr>
+        <w:numPr>
+          <w:ilvl w:val="0"/>
+          <w:numId w:val="2"/>
+        </w:numPr>
+        <w:tabs>
+          <w:tab w:val="left" w:pos="720" w:leader="none"/>
+        </w:tabs>
+        <w:spacing w:before="100" w:after="100" w:line="312"/>
+        <w:ind w:right="0" w:left="720" w:hanging="360"/>
+        <w:jc w:val="left"/>
+        <w:rPr>
+          <w:rFonts w:ascii="Times New Roman" w:hAnsi="Times New Roman" w:cs="Times New Roman" w:eastAsia="Times New Roman"/>
+          <w:color w:val="auto"/>
+          <w:spacing w:val="0"/>
+          <w:position w:val="0"/>
+          <w:sz w:val="24"/>
+          <w:shd w:fill="auto" w:val="clear"/>
+        </w:rPr>
+      </w:pPr>
+    </w:p>
+    <w:p>
+      <w:pPr>
+        <w:numPr>
+          <w:ilvl w:val="0"/>
+          <w:numId w:val="2"/>
+        </w:numPr>
+        <w:tabs>
+          <w:tab w:val="left" w:pos="720" w:leader="none"/>
+        </w:tabs>
+        <w:spacing w:before="100" w:after="100" w:line="312"/>
+        <w:ind w:right="0" w:left="720" w:hanging="360"/>
+        <w:jc w:val="left"/>
+        <w:rPr>
+          <w:rFonts w:ascii="Times New Roman" w:hAnsi="Times New Roman" w:cs="Times New Roman" w:eastAsia="Times New Roman"/>
+          <w:color w:val="auto"/>
+          <w:spacing w:val="0"/>
+          <w:position w:val="0"/>
+          <w:sz w:val="24"/>
+          <w:shd w:fill="auto" w:val="clear"/>
+        </w:rPr>
+      </w:pPr>
+      <w:r>
+        <w:rPr>
+          <w:rFonts w:ascii="Times New Roman" w:hAnsi="Times New Roman" w:cs="Times New Roman" w:eastAsia="Times New Roman"/>
+          <w:color w:val="auto"/>
+          <w:spacing w:val="0"/>
+          <w:position w:val="0"/>
+          <w:sz w:val="24"/>
+          <w:shd w:fill="auto" w:val="clear"/>
+        </w:rPr>
+        <w:t xml:space="preserve">G</w:t>
+      </w:r>
+      <w:r>
+        <w:rPr>
+          <w:rFonts w:ascii="Times New Roman" w:hAnsi="Times New Roman" w:cs="Times New Roman" w:eastAsia="Times New Roman"/>
+          <w:color w:val="auto"/>
+          <w:spacing w:val="0"/>
+          <w:position w:val="0"/>
+          <w:sz w:val="24"/>
+          <w:shd w:fill="auto" w:val="clear"/>
+        </w:rPr>
+        <w:t xml:space="preserve">ửi </w:t>
+      </w:r>
+      <w:r>
+        <w:rPr>
+          <w:rFonts w:ascii="Times New Roman" w:hAnsi="Times New Roman" w:cs="Times New Roman" w:eastAsia="Times New Roman"/>
+          <w:color w:val="auto"/>
+          <w:spacing w:val="0"/>
+          <w:position w:val="0"/>
+          <w:sz w:val="24"/>
+          <w:shd w:fill="auto" w:val="clear"/>
+        </w:rPr>
+        <w:t xml:space="preserve">đ</w:t>
+      </w:r>
+      <w:r>
+        <w:rPr>
+          <w:rFonts w:ascii="Times New Roman" w:hAnsi="Times New Roman" w:cs="Times New Roman" w:eastAsia="Times New Roman"/>
+          <w:color w:val="auto"/>
+          <w:spacing w:val="0"/>
+          <w:position w:val="0"/>
+          <w:sz w:val="24"/>
+          <w:shd w:fill="auto" w:val="clear"/>
+        </w:rPr>
+        <w:t xml:space="preserve">ánh giá s</w:t>
+      </w:r>
+      <w:r>
+        <w:rPr>
+          <w:rFonts w:ascii="Times New Roman" w:hAnsi="Times New Roman" w:cs="Times New Roman" w:eastAsia="Times New Roman"/>
+          <w:color w:val="auto"/>
+          <w:spacing w:val="0"/>
+          <w:position w:val="0"/>
+          <w:sz w:val="24"/>
+          <w:shd w:fill="auto" w:val="clear"/>
+        </w:rPr>
+        <w:t xml:space="preserve">ản phẩm (Review: số sao, b</w:t>
+      </w:r>
+      <w:r>
+        <w:rPr>
+          <w:rFonts w:ascii="Times New Roman" w:hAnsi="Times New Roman" w:cs="Times New Roman" w:eastAsia="Times New Roman"/>
+          <w:color w:val="auto"/>
+          <w:spacing w:val="0"/>
+          <w:position w:val="0"/>
+          <w:sz w:val="24"/>
+          <w:shd w:fill="auto" w:val="clear"/>
+        </w:rPr>
+        <w:t xml:space="preserve">ình lu</w:t>
+      </w:r>
+      <w:r>
+        <w:rPr>
+          <w:rFonts w:ascii="Times New Roman" w:hAnsi="Times New Roman" w:cs="Times New Roman" w:eastAsia="Times New Roman"/>
+          <w:color w:val="auto"/>
+          <w:spacing w:val="0"/>
+          <w:position w:val="0"/>
+          <w:sz w:val="24"/>
+          <w:shd w:fill="auto" w:val="clear"/>
+        </w:rPr>
+        <w:t xml:space="preserve">ận)</w:t>
+      </w:r>
+    </w:p>
+    <w:p>
+      <w:pPr>
+        <w:numPr>
+          <w:ilvl w:val="0"/>
+          <w:numId w:val="2"/>
+        </w:numPr>
+        <w:tabs>
+          <w:tab w:val="left" w:pos="720" w:leader="none"/>
+        </w:tabs>
+        <w:spacing w:before="100" w:after="100" w:line="312"/>
+        <w:ind w:right="0" w:left="720" w:hanging="360"/>
+        <w:jc w:val="left"/>
+        <w:rPr>
+          <w:rFonts w:ascii="Times New Roman" w:hAnsi="Times New Roman" w:cs="Times New Roman" w:eastAsia="Times New Roman"/>
+          <w:color w:val="auto"/>
+          <w:spacing w:val="0"/>
+          <w:position w:val="0"/>
+          <w:sz w:val="24"/>
+          <w:shd w:fill="auto" w:val="clear"/>
+        </w:rPr>
+      </w:pPr>
+    </w:p>
+    <w:p>
+      <w:pPr>
+        <w:numPr>
+          <w:ilvl w:val="0"/>
+          <w:numId w:val="2"/>
+        </w:numPr>
+        <w:tabs>
+          <w:tab w:val="left" w:pos="720" w:leader="none"/>
+        </w:tabs>
+        <w:spacing w:before="100" w:after="100" w:line="312"/>
+        <w:ind w:right="0" w:left="720" w:hanging="360"/>
+        <w:jc w:val="left"/>
+        <w:rPr>
+          <w:rFonts w:ascii="Times New Roman" w:hAnsi="Times New Roman" w:cs="Times New Roman" w:eastAsia="Times New Roman"/>
+          <w:color w:val="auto"/>
+          <w:spacing w:val="0"/>
+          <w:position w:val="0"/>
+          <w:sz w:val="24"/>
+          <w:shd w:fill="auto" w:val="clear"/>
+        </w:rPr>
+      </w:pPr>
+      <w:r>
+        <w:rPr>
+          <w:rFonts w:ascii="Times New Roman" w:hAnsi="Times New Roman" w:cs="Times New Roman" w:eastAsia="Times New Roman"/>
+          <w:color w:val="auto"/>
+          <w:spacing w:val="0"/>
+          <w:position w:val="0"/>
+          <w:sz w:val="24"/>
+          <w:shd w:fill="auto" w:val="clear"/>
+        </w:rPr>
+        <w:t xml:space="preserve">S</w:t>
+      </w:r>
+      <w:r>
+        <w:rPr>
+          <w:rFonts w:ascii="Times New Roman" w:hAnsi="Times New Roman" w:cs="Times New Roman" w:eastAsia="Times New Roman"/>
+          <w:color w:val="auto"/>
+          <w:spacing w:val="0"/>
+          <w:position w:val="0"/>
+          <w:sz w:val="24"/>
+          <w:shd w:fill="auto" w:val="clear"/>
+        </w:rPr>
+        <w:t xml:space="preserve">ử dụng m</w:t>
+      </w:r>
+      <w:r>
+        <w:rPr>
+          <w:rFonts w:ascii="Times New Roman" w:hAnsi="Times New Roman" w:cs="Times New Roman" w:eastAsia="Times New Roman"/>
+          <w:color w:val="auto"/>
+          <w:spacing w:val="0"/>
+          <w:position w:val="0"/>
+          <w:sz w:val="24"/>
+          <w:shd w:fill="auto" w:val="clear"/>
+        </w:rPr>
+        <w:t xml:space="preserve">ã gi</w:t>
+      </w:r>
+      <w:r>
+        <w:rPr>
+          <w:rFonts w:ascii="Times New Roman" w:hAnsi="Times New Roman" w:cs="Times New Roman" w:eastAsia="Times New Roman"/>
+          <w:color w:val="auto"/>
+          <w:spacing w:val="0"/>
+          <w:position w:val="0"/>
+          <w:sz w:val="24"/>
+          <w:shd w:fill="auto" w:val="clear"/>
+        </w:rPr>
+        <w:t xml:space="preserve">ảm gi</w:t>
+      </w:r>
+      <w:r>
+        <w:rPr>
+          <w:rFonts w:ascii="Times New Roman" w:hAnsi="Times New Roman" w:cs="Times New Roman" w:eastAsia="Times New Roman"/>
+          <w:color w:val="auto"/>
+          <w:spacing w:val="0"/>
+          <w:position w:val="0"/>
+          <w:sz w:val="24"/>
+          <w:shd w:fill="auto" w:val="clear"/>
+        </w:rPr>
+        <w:t xml:space="preserve">á (Coupon)</w:t>
+      </w:r>
+    </w:p>
+    <w:p>
+      <w:pPr>
+        <w:numPr>
+          <w:ilvl w:val="0"/>
+          <w:numId w:val="2"/>
+        </w:numPr>
+        <w:tabs>
+          <w:tab w:val="left" w:pos="720" w:leader="none"/>
+        </w:tabs>
+        <w:spacing w:before="100" w:after="100" w:line="312"/>
+        <w:ind w:right="0" w:left="720" w:hanging="360"/>
+        <w:jc w:val="left"/>
+        <w:rPr>
+          <w:rFonts w:ascii="Times New Roman" w:hAnsi="Times New Roman" w:cs="Times New Roman" w:eastAsia="Times New Roman"/>
+          <w:color w:val="auto"/>
+          <w:spacing w:val="0"/>
+          <w:position w:val="0"/>
+          <w:sz w:val="24"/>
+          <w:shd w:fill="auto" w:val="clear"/>
+        </w:rPr>
+      </w:pPr>
+    </w:p>
+    <w:p>
+      <w:pPr>
+        <w:numPr>
+          <w:ilvl w:val="0"/>
+          <w:numId w:val="2"/>
+        </w:numPr>
+        <w:tabs>
+          <w:tab w:val="left" w:pos="720" w:leader="none"/>
+        </w:tabs>
+        <w:spacing w:before="100" w:after="100" w:line="312"/>
+        <w:ind w:right="0" w:left="720" w:hanging="360"/>
+        <w:jc w:val="left"/>
+        <w:rPr>
+          <w:rFonts w:ascii="Times New Roman" w:hAnsi="Times New Roman" w:cs="Times New Roman" w:eastAsia="Times New Roman"/>
+          <w:color w:val="auto"/>
+          <w:spacing w:val="0"/>
+          <w:position w:val="0"/>
+          <w:sz w:val="24"/>
+          <w:shd w:fill="auto" w:val="clear"/>
+        </w:rPr>
+      </w:pPr>
+      <w:r>
+        <w:rPr>
+          <w:rFonts w:ascii="Times New Roman" w:hAnsi="Times New Roman" w:cs="Times New Roman" w:eastAsia="Times New Roman"/>
+          <w:color w:val="auto"/>
+          <w:spacing w:val="0"/>
+          <w:position w:val="0"/>
+          <w:sz w:val="24"/>
+          <w:shd w:fill="auto" w:val="clear"/>
+        </w:rPr>
+        <w:t xml:space="preserve">Xem thông báo h</w:t>
+      </w:r>
+      <w:r>
+        <w:rPr>
+          <w:rFonts w:ascii="Times New Roman" w:hAnsi="Times New Roman" w:cs="Times New Roman" w:eastAsia="Times New Roman"/>
+          <w:color w:val="auto"/>
+          <w:spacing w:val="0"/>
+          <w:position w:val="0"/>
+          <w:sz w:val="24"/>
+          <w:shd w:fill="auto" w:val="clear"/>
+        </w:rPr>
+        <w:t xml:space="preserve">ệ thống: </w:t>
+      </w:r>
+      <w:r>
+        <w:rPr>
+          <w:rFonts w:ascii="Times New Roman" w:hAnsi="Times New Roman" w:cs="Times New Roman" w:eastAsia="Times New Roman"/>
+          <w:color w:val="auto"/>
+          <w:spacing w:val="0"/>
+          <w:position w:val="0"/>
+          <w:sz w:val="24"/>
+          <w:shd w:fill="auto" w:val="clear"/>
+        </w:rPr>
+        <w:t xml:space="preserve">đơn h</w:t>
+      </w:r>
+      <w:r>
+        <w:rPr>
+          <w:rFonts w:ascii="Times New Roman" w:hAnsi="Times New Roman" w:cs="Times New Roman" w:eastAsia="Times New Roman"/>
+          <w:color w:val="auto"/>
+          <w:spacing w:val="0"/>
+          <w:position w:val="0"/>
+          <w:sz w:val="24"/>
+          <w:shd w:fill="auto" w:val="clear"/>
+        </w:rPr>
+        <w:t xml:space="preserve">àng, khuy</w:t>
+      </w:r>
+      <w:r>
+        <w:rPr>
+          <w:rFonts w:ascii="Times New Roman" w:hAnsi="Times New Roman" w:cs="Times New Roman" w:eastAsia="Times New Roman"/>
+          <w:color w:val="auto"/>
+          <w:spacing w:val="0"/>
+          <w:position w:val="0"/>
+          <w:sz w:val="24"/>
+          <w:shd w:fill="auto" w:val="clear"/>
+        </w:rPr>
+        <w:t xml:space="preserve">ến m</w:t>
+      </w:r>
+      <w:r>
+        <w:rPr>
+          <w:rFonts w:ascii="Times New Roman" w:hAnsi="Times New Roman" w:cs="Times New Roman" w:eastAsia="Times New Roman"/>
+          <w:color w:val="auto"/>
+          <w:spacing w:val="0"/>
+          <w:position w:val="0"/>
+          <w:sz w:val="24"/>
+          <w:shd w:fill="auto" w:val="clear"/>
+        </w:rPr>
+        <w:t xml:space="preserve">ãi, ph</w:t>
+      </w:r>
+      <w:r>
+        <w:rPr>
+          <w:rFonts w:ascii="Times New Roman" w:hAnsi="Times New Roman" w:cs="Times New Roman" w:eastAsia="Times New Roman"/>
+          <w:color w:val="auto"/>
+          <w:spacing w:val="0"/>
+          <w:position w:val="0"/>
+          <w:sz w:val="24"/>
+          <w:shd w:fill="auto" w:val="clear"/>
+        </w:rPr>
+        <w:t xml:space="preserve">ản hồi</w:t>
+      </w:r>
+    </w:p>
+    <w:p>
+      <w:pPr>
+        <w:tabs>
+          <w:tab w:val="left" w:pos="720" w:leader="none"/>
+        </w:tabs>
+        <w:spacing w:before="100" w:after="100" w:line="312"/>
+        <w:ind w:right="0" w:left="0" w:firstLine="0"/>
+        <w:jc w:val="left"/>
+        <w:rPr>
+          <w:rFonts w:ascii="Times New Roman" w:hAnsi="Times New Roman" w:cs="Times New Roman" w:eastAsia="Times New Roman"/>
+          <w:color w:val="auto"/>
+          <w:spacing w:val="0"/>
+          <w:position w:val="0"/>
+          <w:sz w:val="24"/>
+          <w:shd w:fill="auto" w:val="clear"/>
+        </w:rPr>
+      </w:pPr>
+    </w:p>
+    <w:p>
+      <w:pPr>
         <w:tabs>
           <w:tab w:val="left" w:pos="720" w:leader="none"/>
         </w:tabs>
@@ -1033,14 +1711,14 @@
       </w:pPr>
       <w:r>
         <w:rPr>
-          <w:rFonts w:ascii="Times New Roman" w:hAnsi="Times New Roman" w:cs="Times New Roman" w:eastAsia="Times New Roman"/>
+          <w:rFonts w:ascii="Segoe UI Symbol" w:hAnsi="Segoe UI Symbol" w:cs="Segoe UI Symbol" w:eastAsia="Segoe UI Symbol"/>
           <w:color w:val="auto"/>
           <w:spacing w:val="0"/>
           <w:position w:val="0"/>
           <w:sz w:val="24"/>
           <w:shd w:fill="auto" w:val="clear"/>
         </w:rPr>
-        <w:t xml:space="preserve">Thanh toán (gi</w:t>
+        <w:t xml:space="preserve">✅</w:t>
       </w:r>
       <w:r>
         <w:rPr>
@@ -1051,7 +1729,51 @@
           <w:sz w:val="24"/>
           <w:shd w:fill="auto" w:val="clear"/>
         </w:rPr>
-        <w:t xml:space="preserve">ả lập qua PayPal, COD)</w:t>
+        <w:t xml:space="preserve"> </w:t>
+      </w:r>
+      <w:r>
+        <w:rPr>
+          <w:rFonts w:ascii="Times New Roman" w:hAnsi="Times New Roman" w:cs="Times New Roman" w:eastAsia="Times New Roman"/>
+          <w:color w:val="auto"/>
+          <w:spacing w:val="0"/>
+          <w:position w:val="0"/>
+          <w:sz w:val="24"/>
+          <w:shd w:fill="auto" w:val="clear"/>
+        </w:rPr>
+        <w:t xml:space="preserve">B</w:t>
+      </w:r>
+      <w:r>
+        <w:rPr>
+          <w:rFonts w:ascii="Times New Roman" w:hAnsi="Times New Roman" w:cs="Times New Roman" w:eastAsia="Times New Roman"/>
+          <w:color w:val="auto"/>
+          <w:spacing w:val="0"/>
+          <w:position w:val="0"/>
+          <w:sz w:val="24"/>
+          <w:shd w:fill="auto" w:val="clear"/>
+        </w:rPr>
+        <w:t xml:space="preserve">ảo mật th</w:t>
+      </w:r>
+      <w:r>
+        <w:rPr>
+          <w:rFonts w:ascii="Times New Roman" w:hAnsi="Times New Roman" w:cs="Times New Roman" w:eastAsia="Times New Roman"/>
+          <w:color w:val="auto"/>
+          <w:spacing w:val="0"/>
+          <w:position w:val="0"/>
+          <w:sz w:val="24"/>
+          <w:shd w:fill="auto" w:val="clear"/>
+        </w:rPr>
+        <w:t xml:space="preserve">ông tin cá nhân và giao d</w:t>
+      </w:r>
+      <w:r>
+        <w:rPr>
+          <w:rFonts w:ascii="Times New Roman" w:hAnsi="Times New Roman" w:cs="Times New Roman" w:eastAsia="Times New Roman"/>
+          <w:color w:val="auto"/>
+          <w:spacing w:val="0"/>
+          <w:position w:val="0"/>
+          <w:sz w:val="24"/>
+          <w:shd w:fill="auto" w:val="clear"/>
+        </w:rPr>
+        <w:t xml:space="preserve">ịch (hash password, JWT, CSRF, SSL)</w:t>
       </w:r>
     </w:p>
     <w:p>
@@ -1075,6 +1797,160 @@
           <w:shd w:fill="auto" w:val="clear"/>
         </w:rPr>
       </w:pPr>
+      <w:r>
+        <w:rPr>
+          <w:rFonts w:ascii="Segoe UI Symbol" w:hAnsi="Segoe UI Symbol" w:cs="Segoe UI Symbol" w:eastAsia="Segoe UI Symbol"/>
+          <w:color w:val="auto"/>
+          <w:spacing w:val="0"/>
+          <w:position w:val="0"/>
+          <w:sz w:val="24"/>
+          <w:shd w:fill="auto" w:val="clear"/>
+        </w:rPr>
+        <w:t xml:space="preserve">🚀</w:t>
+      </w:r>
+      <w:r>
+        <w:rPr>
+          <w:rFonts w:ascii="Times New Roman" w:hAnsi="Times New Roman" w:cs="Times New Roman" w:eastAsia="Times New Roman"/>
+          <w:color w:val="auto"/>
+          <w:spacing w:val="0"/>
+          <w:position w:val="0"/>
+          <w:sz w:val="24"/>
+          <w:shd w:fill="auto" w:val="clear"/>
+        </w:rPr>
+        <w:t xml:space="preserve"> </w:t>
+      </w:r>
+      <w:r>
+        <w:rPr>
+          <w:rFonts w:ascii="Times New Roman" w:hAnsi="Times New Roman" w:cs="Times New Roman" w:eastAsia="Times New Roman"/>
+          <w:color w:val="auto"/>
+          <w:spacing w:val="0"/>
+          <w:position w:val="0"/>
+          <w:sz w:val="24"/>
+          <w:shd w:fill="auto" w:val="clear"/>
+        </w:rPr>
+        <w:t xml:space="preserve">T</w:t>
+      </w:r>
+      <w:r>
+        <w:rPr>
+          <w:rFonts w:ascii="Times New Roman" w:hAnsi="Times New Roman" w:cs="Times New Roman" w:eastAsia="Times New Roman"/>
+          <w:color w:val="auto"/>
+          <w:spacing w:val="0"/>
+          <w:position w:val="0"/>
+          <w:sz w:val="24"/>
+          <w:shd w:fill="auto" w:val="clear"/>
+        </w:rPr>
+        <w:t xml:space="preserve">ốc </w:t>
+      </w:r>
+      <w:r>
+        <w:rPr>
+          <w:rFonts w:ascii="Times New Roman" w:hAnsi="Times New Roman" w:cs="Times New Roman" w:eastAsia="Times New Roman"/>
+          <w:color w:val="auto"/>
+          <w:spacing w:val="0"/>
+          <w:position w:val="0"/>
+          <w:sz w:val="24"/>
+          <w:shd w:fill="auto" w:val="clear"/>
+        </w:rPr>
+        <w:t xml:space="preserve">đ</w:t>
+      </w:r>
+      <w:r>
+        <w:rPr>
+          <w:rFonts w:ascii="Times New Roman" w:hAnsi="Times New Roman" w:cs="Times New Roman" w:eastAsia="Times New Roman"/>
+          <w:color w:val="auto"/>
+          <w:spacing w:val="0"/>
+          <w:position w:val="0"/>
+          <w:sz w:val="24"/>
+          <w:shd w:fill="auto" w:val="clear"/>
+        </w:rPr>
+        <w:t xml:space="preserve">ộ tải trang t</w:t>
+      </w:r>
+      <w:r>
+        <w:rPr>
+          <w:rFonts w:ascii="Times New Roman" w:hAnsi="Times New Roman" w:cs="Times New Roman" w:eastAsia="Times New Roman"/>
+          <w:color w:val="auto"/>
+          <w:spacing w:val="0"/>
+          <w:position w:val="0"/>
+          <w:sz w:val="24"/>
+          <w:shd w:fill="auto" w:val="clear"/>
+        </w:rPr>
+        <w:t xml:space="preserve">ìm ki</w:t>
+      </w:r>
+      <w:r>
+        <w:rPr>
+          <w:rFonts w:ascii="Times New Roman" w:hAnsi="Times New Roman" w:cs="Times New Roman" w:eastAsia="Times New Roman"/>
+          <w:color w:val="auto"/>
+          <w:spacing w:val="0"/>
+          <w:position w:val="0"/>
+          <w:sz w:val="24"/>
+          <w:shd w:fill="auto" w:val="clear"/>
+        </w:rPr>
+        <w:t xml:space="preserve">ếm v</w:t>
+      </w:r>
+      <w:r>
+        <w:rPr>
+          <w:rFonts w:ascii="Times New Roman" w:hAnsi="Times New Roman" w:cs="Times New Roman" w:eastAsia="Times New Roman"/>
+          <w:color w:val="auto"/>
+          <w:spacing w:val="0"/>
+          <w:position w:val="0"/>
+          <w:sz w:val="24"/>
+          <w:shd w:fill="auto" w:val="clear"/>
+        </w:rPr>
+        <w:t xml:space="preserve">à chi ti</w:t>
+      </w:r>
+      <w:r>
+        <w:rPr>
+          <w:rFonts w:ascii="Times New Roman" w:hAnsi="Times New Roman" w:cs="Times New Roman" w:eastAsia="Times New Roman"/>
+          <w:color w:val="auto"/>
+          <w:spacing w:val="0"/>
+          <w:position w:val="0"/>
+          <w:sz w:val="24"/>
+          <w:shd w:fill="auto" w:val="clear"/>
+        </w:rPr>
+        <w:t xml:space="preserve">ết sản phẩm phải d</w:t>
+      </w:r>
+      <w:r>
+        <w:rPr>
+          <w:rFonts w:ascii="Times New Roman" w:hAnsi="Times New Roman" w:cs="Times New Roman" w:eastAsia="Times New Roman"/>
+          <w:color w:val="auto"/>
+          <w:spacing w:val="0"/>
+          <w:position w:val="0"/>
+          <w:sz w:val="24"/>
+          <w:shd w:fill="auto" w:val="clear"/>
+        </w:rPr>
+        <w:t xml:space="preserve">ư</w:t>
+      </w:r>
+      <w:r>
+        <w:rPr>
+          <w:rFonts w:ascii="Times New Roman" w:hAnsi="Times New Roman" w:cs="Times New Roman" w:eastAsia="Times New Roman"/>
+          <w:color w:val="auto"/>
+          <w:spacing w:val="0"/>
+          <w:position w:val="0"/>
+          <w:sz w:val="24"/>
+          <w:shd w:fill="auto" w:val="clear"/>
+        </w:rPr>
+        <w:t xml:space="preserve">ới </w:t>
+      </w:r>
+      <w:r>
+        <w:rPr>
+          <w:rFonts w:ascii="Times New Roman" w:hAnsi="Times New Roman" w:cs="Times New Roman" w:eastAsia="Times New Roman"/>
+          <w:color w:val="auto"/>
+          <w:spacing w:val="0"/>
+          <w:position w:val="0"/>
+          <w:sz w:val="24"/>
+          <w:shd w:fill="auto" w:val="clear"/>
+        </w:rPr>
+        <w:t xml:space="preserve">1</w:t>
+      </w:r>
+      <w:r>
+        <w:rPr>
+          <w:rFonts w:ascii="Times New Roman" w:hAnsi="Times New Roman" w:cs="Times New Roman" w:eastAsia="Times New Roman"/>
+          <w:color w:val="auto"/>
+          <w:spacing w:val="0"/>
+          <w:position w:val="0"/>
+          <w:sz w:val="24"/>
+          <w:shd w:fill="auto" w:val="clear"/>
+        </w:rPr>
+        <w:t xml:space="preserve">s</w:t>
+      </w:r>
     </w:p>
     <w:p>
       <w:pPr>
@@ -1099,14 +1975,14 @@
       </w:pPr>
       <w:r>
         <w:rPr>
-          <w:rFonts w:ascii="Times New Roman" w:hAnsi="Times New Roman" w:cs="Times New Roman" w:eastAsia="Times New Roman"/>
+          <w:rFonts w:ascii="Segoe UI Symbol" w:hAnsi="Segoe UI Symbol" w:cs="Segoe UI Symbol" w:eastAsia="Segoe UI Symbol"/>
           <w:color w:val="auto"/>
           <w:spacing w:val="0"/>
           <w:position w:val="0"/>
           <w:sz w:val="24"/>
           <w:shd w:fill="auto" w:val="clear"/>
         </w:rPr>
-        <w:t xml:space="preserve">Xem l</w:t>
+        <w:t xml:space="preserve">📱</w:t>
       </w:r>
       <w:r>
         <w:rPr>
@@ -1117,7 +1993,7 @@
           <w:sz w:val="24"/>
           <w:shd w:fill="auto" w:val="clear"/>
         </w:rPr>
-        <w:t xml:space="preserve">ịch sử </w:t>
+        <w:t xml:space="preserve"> </w:t>
       </w:r>
       <w:r>
         <w:rPr>
@@ -1128,7 +2004,7 @@
           <w:sz w:val="24"/>
           <w:shd w:fill="auto" w:val="clear"/>
         </w:rPr>
-        <w:t xml:space="preserve">đơn h</w:t>
+        <w:t xml:space="preserve">Giao di</w:t>
       </w:r>
       <w:r>
         <w:rPr>
@@ -1139,7 +2015,7 @@
           <w:sz w:val="24"/>
           <w:shd w:fill="auto" w:val="clear"/>
         </w:rPr>
-        <w:t xml:space="preserve">àng: tr</w:t>
+        <w:t xml:space="preserve">ện phải responsive, dễ thao t</w:t>
       </w:r>
       <w:r>
         <w:rPr>
@@ -1150,51 +2026,7 @@
           <w:sz w:val="24"/>
           <w:shd w:fill="auto" w:val="clear"/>
         </w:rPr>
-        <w:t xml:space="preserve">ạng th</w:t>
-      </w:r>
-      <w:r>
-        <w:rPr>
-          <w:rFonts w:ascii="Times New Roman" w:hAnsi="Times New Roman" w:cs="Times New Roman" w:eastAsia="Times New Roman"/>
-          <w:color w:val="auto"/>
-          <w:spacing w:val="0"/>
-          <w:position w:val="0"/>
-          <w:sz w:val="24"/>
-          <w:shd w:fill="auto" w:val="clear"/>
-        </w:rPr>
-        <w:t xml:space="preserve">ái, chi ti</w:t>
-      </w:r>
-      <w:r>
-        <w:rPr>
-          <w:rFonts w:ascii="Times New Roman" w:hAnsi="Times New Roman" w:cs="Times New Roman" w:eastAsia="Times New Roman"/>
-          <w:color w:val="auto"/>
-          <w:spacing w:val="0"/>
-          <w:position w:val="0"/>
-          <w:sz w:val="24"/>
-          <w:shd w:fill="auto" w:val="clear"/>
-        </w:rPr>
-        <w:t xml:space="preserve">ết từng </w:t>
-      </w:r>
-      <w:r>
-        <w:rPr>
-          <w:rFonts w:ascii="Times New Roman" w:hAnsi="Times New Roman" w:cs="Times New Roman" w:eastAsia="Times New Roman"/>
-          <w:color w:val="auto"/>
-          <w:spacing w:val="0"/>
-          <w:position w:val="0"/>
-          <w:sz w:val="24"/>
-          <w:shd w:fill="auto" w:val="clear"/>
-        </w:rPr>
-        <w:t xml:space="preserve">đơn h</w:t>
-      </w:r>
-      <w:r>
-        <w:rPr>
-          <w:rFonts w:ascii="Times New Roman" w:hAnsi="Times New Roman" w:cs="Times New Roman" w:eastAsia="Times New Roman"/>
-          <w:color w:val="auto"/>
-          <w:spacing w:val="0"/>
-          <w:position w:val="0"/>
-          <w:sz w:val="24"/>
-          <w:shd w:fill="auto" w:val="clear"/>
-        </w:rPr>
-        <w:t xml:space="preserve">àng</w:t>
+        <w:t xml:space="preserve">ác trên mobile</w:t>
       </w:r>
     </w:p>
     <w:p>
@@ -1220,14 +2052,14 @@
       </w:pPr>
       <w:r>
         <w:rPr>
-          <w:rFonts w:ascii="Times New Roman" w:hAnsi="Times New Roman" w:cs="Times New Roman" w:eastAsia="Times New Roman"/>
+          <w:rFonts w:ascii="Segoe UI Symbol" w:hAnsi="Segoe UI Symbol" w:cs="Segoe UI Symbol" w:eastAsia="Segoe UI Symbol"/>
           <w:color w:val="auto"/>
           <w:spacing w:val="0"/>
           <w:position w:val="0"/>
           <w:sz w:val="24"/>
           <w:shd w:fill="auto" w:val="clear"/>
         </w:rPr>
-        <w:t xml:space="preserve">G</w:t>
+        <w:t xml:space="preserve">⚙️</w:t>
       </w:r>
       <w:r>
         <w:rPr>
@@ -1238,7 +2070,7 @@
           <w:sz w:val="24"/>
           <w:shd w:fill="auto" w:val="clear"/>
         </w:rPr>
-        <w:t xml:space="preserve">ửi y</w:t>
+        <w:t xml:space="preserve"> </w:t>
       </w:r>
       <w:r>
         <w:rPr>
@@ -1249,7 +2081,7 @@
           <w:sz w:val="24"/>
           <w:shd w:fill="auto" w:val="clear"/>
         </w:rPr>
-        <w:t xml:space="preserve">êu c</w:t>
+        <w:t xml:space="preserve">H</w:t>
       </w:r>
       <w:r>
         <w:rPr>
@@ -1260,7 +2092,7 @@
           <w:sz w:val="24"/>
           <w:shd w:fill="auto" w:val="clear"/>
         </w:rPr>
-        <w:t xml:space="preserve">ầu ho</w:t>
+        <w:t xml:space="preserve">ệ thống phải c</w:t>
       </w:r>
       <w:r>
         <w:rPr>
@@ -1271,7 +2103,7 @@
           <w:sz w:val="24"/>
           <w:shd w:fill="auto" w:val="clear"/>
         </w:rPr>
-        <w:t xml:space="preserve">àn tr</w:t>
+        <w:t xml:space="preserve">ó th</w:t>
       </w:r>
       <w:r>
         <w:rPr>
@@ -1282,7 +2114,7 @@
           <w:sz w:val="24"/>
           <w:shd w:fill="auto" w:val="clear"/>
         </w:rPr>
-        <w:t xml:space="preserve">ả </w:t>
+        <w:t xml:space="preserve">ể mở rộng khi c</w:t>
       </w:r>
       <w:r>
         <w:rPr>
@@ -1293,7 +2125,7 @@
           <w:sz w:val="24"/>
           <w:shd w:fill="auto" w:val="clear"/>
         </w:rPr>
-        <w:t xml:space="preserve">đơn h</w:t>
+        <w:t xml:space="preserve">ó nhi</w:t>
       </w:r>
       <w:r>
         <w:rPr>
@@ -1304,7 +2136,18 @@
           <w:sz w:val="24"/>
           <w:shd w:fill="auto" w:val="clear"/>
         </w:rPr>
-        <w:t xml:space="preserve">àng</w:t>
+        <w:t xml:space="preserve">ều user truy cập c</w:t>
+      </w:r>
+      <w:r>
+        <w:rPr>
+          <w:rFonts w:ascii="Times New Roman" w:hAnsi="Times New Roman" w:cs="Times New Roman" w:eastAsia="Times New Roman"/>
+          <w:color w:val="auto"/>
+          <w:spacing w:val="0"/>
+          <w:position w:val="0"/>
+          <w:sz w:val="24"/>
+          <w:shd w:fill="auto" w:val="clear"/>
+        </w:rPr>
+        <w:t xml:space="preserve">ùng lúc</w:t>
       </w:r>
     </w:p>
     <w:p>
@@ -1330,13 +2173,35 @@
       </w:pPr>
       <w:r>
         <w:rPr>
-          <w:rFonts w:ascii="Times New Roman" w:hAnsi="Times New Roman" w:cs="Times New Roman" w:eastAsia="Times New Roman"/>
+          <w:rFonts w:ascii="Segoe UI Symbol" w:hAnsi="Segoe UI Symbol" w:cs="Segoe UI Symbol" w:eastAsia="Segoe UI Symbol"/>
           <w:color w:val="auto"/>
           <w:spacing w:val="0"/>
           <w:position w:val="0"/>
           <w:sz w:val="24"/>
           <w:shd w:fill="auto" w:val="clear"/>
         </w:rPr>
+        <w:t xml:space="preserve">🐞</w:t>
+      </w:r>
+      <w:r>
+        <w:rPr>
+          <w:rFonts w:ascii="Times New Roman" w:hAnsi="Times New Roman" w:cs="Times New Roman" w:eastAsia="Times New Roman"/>
+          <w:color w:val="auto"/>
+          <w:spacing w:val="0"/>
+          <w:position w:val="0"/>
+          <w:sz w:val="24"/>
+          <w:shd w:fill="auto" w:val="clear"/>
+        </w:rPr>
+        <w:t xml:space="preserve"> </w:t>
+      </w:r>
+      <w:r>
+        <w:rPr>
+          <w:rFonts w:ascii="Times New Roman" w:hAnsi="Times New Roman" w:cs="Times New Roman" w:eastAsia="Times New Roman"/>
+          <w:color w:val="auto"/>
+          <w:spacing w:val="0"/>
+          <w:position w:val="0"/>
+          <w:sz w:val="24"/>
+          <w:shd w:fill="auto" w:val="clear"/>
+        </w:rPr>
         <w:t xml:space="preserve">G</w:t>
       </w:r>
       <w:r>
@@ -1348,7 +2213,7 @@
           <w:sz w:val="24"/>
           <w:shd w:fill="auto" w:val="clear"/>
         </w:rPr>
-        <w:t xml:space="preserve">ửi </w:t>
+        <w:t xml:space="preserve">ỡ lỗi dễ qua log chi tiết v</w:t>
       </w:r>
       <w:r>
         <w:rPr>
@@ -1359,264 +2224,195 @@
           <w:sz w:val="24"/>
           <w:shd w:fill="auto" w:val="clear"/>
         </w:rPr>
+        <w:t xml:space="preserve">à phân bi</w:t>
+      </w:r>
+      <w:r>
+        <w:rPr>
+          <w:rFonts w:ascii="Times New Roman" w:hAnsi="Times New Roman" w:cs="Times New Roman" w:eastAsia="Times New Roman"/>
+          <w:color w:val="auto"/>
+          <w:spacing w:val="0"/>
+          <w:position w:val="0"/>
+          <w:sz w:val="24"/>
+          <w:shd w:fill="auto" w:val="clear"/>
+        </w:rPr>
+        <w:t xml:space="preserve">ệt lỗi client/server</w:t>
+      </w:r>
+    </w:p>
+    <w:p>
+      <w:pPr>
+        <w:spacing w:before="0" w:after="160" w:line="259"/>
+        <w:ind w:right="0" w:left="0" w:firstLine="0"/>
+        <w:jc w:val="left"/>
+        <w:rPr>
+          <w:rFonts w:ascii="Times New Roman" w:hAnsi="Times New Roman" w:cs="Times New Roman" w:eastAsia="Times New Roman"/>
+          <w:b/>
+          <w:color w:val="auto"/>
+          <w:spacing w:val="0"/>
+          <w:position w:val="0"/>
+          <w:sz w:val="26"/>
+          <w:shd w:fill="auto" w:val="clear"/>
+        </w:rPr>
+      </w:pPr>
+    </w:p>
+    <w:p>
+      <w:pPr>
+        <w:spacing w:before="0" w:after="160" w:line="259"/>
+        <w:ind w:right="0" w:left="0" w:firstLine="0"/>
+        <w:jc w:val="left"/>
+        <w:rPr>
+          <w:rFonts w:ascii="Times New Roman" w:hAnsi="Times New Roman" w:cs="Times New Roman" w:eastAsia="Times New Roman"/>
+          <w:b/>
+          <w:color w:val="auto"/>
+          <w:spacing w:val="0"/>
+          <w:position w:val="0"/>
+          <w:sz w:val="26"/>
+          <w:shd w:fill="auto" w:val="clear"/>
+        </w:rPr>
+      </w:pPr>
+      <w:r>
+        <w:rPr>
+          <w:rFonts w:ascii="Times New Roman" w:hAnsi="Times New Roman" w:cs="Times New Roman" w:eastAsia="Times New Roman"/>
+          <w:b/>
+          <w:color w:val="auto"/>
+          <w:spacing w:val="0"/>
+          <w:position w:val="0"/>
+          <w:sz w:val="26"/>
+          <w:shd w:fill="auto" w:val="clear"/>
+        </w:rPr>
+        <w:t xml:space="preserve">Các yêu c</w:t>
+      </w:r>
+      <w:r>
+        <w:rPr>
+          <w:rFonts w:ascii="Times New Roman" w:hAnsi="Times New Roman" w:cs="Times New Roman" w:eastAsia="Times New Roman"/>
+          <w:b/>
+          <w:color w:val="auto"/>
+          <w:spacing w:val="0"/>
+          <w:position w:val="0"/>
+          <w:sz w:val="26"/>
+          <w:shd w:fill="auto" w:val="clear"/>
+        </w:rPr>
+        <w:t xml:space="preserve">ầu kh</w:t>
+      </w:r>
+      <w:r>
+        <w:rPr>
+          <w:rFonts w:ascii="Times New Roman" w:hAnsi="Times New Roman" w:cs="Times New Roman" w:eastAsia="Times New Roman"/>
+          <w:b/>
+          <w:color w:val="auto"/>
+          <w:spacing w:val="0"/>
+          <w:position w:val="0"/>
+          <w:sz w:val="26"/>
+          <w:shd w:fill="auto" w:val="clear"/>
+        </w:rPr>
+        <w:t xml:space="preserve">ác (</w:t>
+      </w:r>
+      <w:r>
+        <w:rPr>
+          <w:rFonts w:ascii="Times New Roman" w:hAnsi="Times New Roman" w:cs="Times New Roman" w:eastAsia="Times New Roman"/>
+          <w:b/>
+          <w:color w:val="auto"/>
+          <w:spacing w:val="0"/>
+          <w:position w:val="0"/>
+          <w:sz w:val="26"/>
+          <w:shd w:fill="auto" w:val="clear"/>
+        </w:rPr>
+        <w:t xml:space="preserve">25</w:t>
+      </w:r>
+      <w:r>
+        <w:rPr>
+          <w:rFonts w:ascii="Times New Roman" w:hAnsi="Times New Roman" w:cs="Times New Roman" w:eastAsia="Times New Roman"/>
+          <w:b/>
+          <w:color w:val="auto"/>
+          <w:spacing w:val="0"/>
+          <w:position w:val="0"/>
+          <w:sz w:val="26"/>
+          <w:shd w:fill="auto" w:val="clear"/>
+        </w:rPr>
+        <w:t xml:space="preserve">% s</w:t>
+      </w:r>
+      <w:r>
+        <w:rPr>
+          <w:rFonts w:ascii="Times New Roman" w:hAnsi="Times New Roman" w:cs="Times New Roman" w:eastAsia="Times New Roman"/>
+          <w:b/>
+          <w:color w:val="auto"/>
+          <w:spacing w:val="0"/>
+          <w:position w:val="0"/>
+          <w:sz w:val="26"/>
+          <w:shd w:fill="auto" w:val="clear"/>
+        </w:rPr>
+        <w:t xml:space="preserve">ố </w:t>
+      </w:r>
+      <w:r>
+        <w:rPr>
+          <w:rFonts w:ascii="Times New Roman" w:hAnsi="Times New Roman" w:cs="Times New Roman" w:eastAsia="Times New Roman"/>
+          <w:b/>
+          <w:color w:val="auto"/>
+          <w:spacing w:val="0"/>
+          <w:position w:val="0"/>
+          <w:sz w:val="26"/>
+          <w:shd w:fill="auto" w:val="clear"/>
+        </w:rPr>
+        <w:t xml:space="preserve">đi</w:t>
+      </w:r>
+      <w:r>
+        <w:rPr>
+          <w:rFonts w:ascii="Times New Roman" w:hAnsi="Times New Roman" w:cs="Times New Roman" w:eastAsia="Times New Roman"/>
+          <w:b/>
+          <w:color w:val="auto"/>
+          <w:spacing w:val="0"/>
+          <w:position w:val="0"/>
+          <w:sz w:val="26"/>
+          <w:shd w:fill="auto" w:val="clear"/>
+        </w:rPr>
+        <w:t xml:space="preserve">ểm) Tất cả c</w:t>
+      </w:r>
+      <w:r>
+        <w:rPr>
+          <w:rFonts w:ascii="Times New Roman" w:hAnsi="Times New Roman" w:cs="Times New Roman" w:eastAsia="Times New Roman"/>
+          <w:b/>
+          <w:color w:val="auto"/>
+          <w:spacing w:val="0"/>
+          <w:position w:val="0"/>
+          <w:sz w:val="26"/>
+          <w:shd w:fill="auto" w:val="clear"/>
+        </w:rPr>
+        <w:t xml:space="preserve">ác nhóm </w:t>
+      </w:r>
+      <w:r>
+        <w:rPr>
+          <w:rFonts w:ascii="Times New Roman" w:hAnsi="Times New Roman" w:cs="Times New Roman" w:eastAsia="Times New Roman"/>
+          <w:b/>
+          <w:color w:val="auto"/>
+          <w:spacing w:val="0"/>
+          <w:position w:val="0"/>
+          <w:sz w:val="26"/>
+          <w:shd w:fill="auto" w:val="clear"/>
+        </w:rPr>
         <w:t xml:space="preserve">đ</w:t>
       </w:r>
       <w:r>
         <w:rPr>
           <w:rFonts w:ascii="Times New Roman" w:hAnsi="Times New Roman" w:cs="Times New Roman" w:eastAsia="Times New Roman"/>
-          <w:color w:val="auto"/>
-          <w:spacing w:val="0"/>
-          <w:position w:val="0"/>
-          <w:sz w:val="24"/>
-          <w:shd w:fill="auto" w:val="clear"/>
-        </w:rPr>
-        <w:t xml:space="preserve">ánh giá s</w:t>
-      </w:r>
-      <w:r>
-        <w:rPr>
-          <w:rFonts w:ascii="Times New Roman" w:hAnsi="Times New Roman" w:cs="Times New Roman" w:eastAsia="Times New Roman"/>
-          <w:color w:val="auto"/>
-          <w:spacing w:val="0"/>
-          <w:position w:val="0"/>
-          <w:sz w:val="24"/>
-          <w:shd w:fill="auto" w:val="clear"/>
-        </w:rPr>
-        <w:t xml:space="preserve">ản phẩm (Review: số sao, b</w:t>
-      </w:r>
-      <w:r>
-        <w:rPr>
-          <w:rFonts w:ascii="Times New Roman" w:hAnsi="Times New Roman" w:cs="Times New Roman" w:eastAsia="Times New Roman"/>
-          <w:color w:val="auto"/>
-          <w:spacing w:val="0"/>
-          <w:position w:val="0"/>
-          <w:sz w:val="24"/>
-          <w:shd w:fill="auto" w:val="clear"/>
-        </w:rPr>
-        <w:t xml:space="preserve">ình lu</w:t>
-      </w:r>
-      <w:r>
-        <w:rPr>
-          <w:rFonts w:ascii="Times New Roman" w:hAnsi="Times New Roman" w:cs="Times New Roman" w:eastAsia="Times New Roman"/>
-          <w:color w:val="auto"/>
-          <w:spacing w:val="0"/>
-          <w:position w:val="0"/>
-          <w:sz w:val="24"/>
-          <w:shd w:fill="auto" w:val="clear"/>
-        </w:rPr>
-        <w:t xml:space="preserve">ận)</w:t>
-      </w:r>
-    </w:p>
-    <w:p>
-      <w:pPr>
-        <w:numPr>
-          <w:ilvl w:val="0"/>
-          <w:numId w:val="4"/>
-        </w:numPr>
-        <w:tabs>
-          <w:tab w:val="left" w:pos="720" w:leader="none"/>
-        </w:tabs>
-        <w:spacing w:before="100" w:after="100" w:line="312"/>
-        <w:ind w:right="0" w:left="720" w:hanging="360"/>
-        <w:jc w:val="left"/>
-        <w:rPr>
-          <w:rFonts w:ascii="Times New Roman" w:hAnsi="Times New Roman" w:cs="Times New Roman" w:eastAsia="Times New Roman"/>
-          <w:color w:val="auto"/>
-          <w:spacing w:val="0"/>
-          <w:position w:val="0"/>
-          <w:sz w:val="24"/>
-          <w:shd w:fill="auto" w:val="clear"/>
-        </w:rPr>
-      </w:pPr>
-      <w:r>
-        <w:rPr>
-          <w:rFonts w:ascii="Times New Roman" w:hAnsi="Times New Roman" w:cs="Times New Roman" w:eastAsia="Times New Roman"/>
-          <w:color w:val="auto"/>
-          <w:spacing w:val="0"/>
-          <w:position w:val="0"/>
-          <w:sz w:val="24"/>
-          <w:shd w:fill="auto" w:val="clear"/>
-        </w:rPr>
-        <w:t xml:space="preserve">S</w:t>
-      </w:r>
-      <w:r>
-        <w:rPr>
-          <w:rFonts w:ascii="Times New Roman" w:hAnsi="Times New Roman" w:cs="Times New Roman" w:eastAsia="Times New Roman"/>
-          <w:color w:val="auto"/>
-          <w:spacing w:val="0"/>
-          <w:position w:val="0"/>
-          <w:sz w:val="24"/>
-          <w:shd w:fill="auto" w:val="clear"/>
-        </w:rPr>
-        <w:t xml:space="preserve">ử dụng m</w:t>
-      </w:r>
-      <w:r>
-        <w:rPr>
-          <w:rFonts w:ascii="Times New Roman" w:hAnsi="Times New Roman" w:cs="Times New Roman" w:eastAsia="Times New Roman"/>
-          <w:color w:val="auto"/>
-          <w:spacing w:val="0"/>
-          <w:position w:val="0"/>
-          <w:sz w:val="24"/>
-          <w:shd w:fill="auto" w:val="clear"/>
-        </w:rPr>
-        <w:t xml:space="preserve">ã gi</w:t>
-      </w:r>
-      <w:r>
-        <w:rPr>
-          <w:rFonts w:ascii="Times New Roman" w:hAnsi="Times New Roman" w:cs="Times New Roman" w:eastAsia="Times New Roman"/>
-          <w:color w:val="auto"/>
-          <w:spacing w:val="0"/>
-          <w:position w:val="0"/>
-          <w:sz w:val="24"/>
-          <w:shd w:fill="auto" w:val="clear"/>
-        </w:rPr>
-        <w:t xml:space="preserve">ảm gi</w:t>
-      </w:r>
-      <w:r>
-        <w:rPr>
-          <w:rFonts w:ascii="Times New Roman" w:hAnsi="Times New Roman" w:cs="Times New Roman" w:eastAsia="Times New Roman"/>
-          <w:color w:val="auto"/>
-          <w:spacing w:val="0"/>
-          <w:position w:val="0"/>
-          <w:sz w:val="24"/>
-          <w:shd w:fill="auto" w:val="clear"/>
-        </w:rPr>
-        <w:t xml:space="preserve">á (Coupon)</w:t>
-      </w:r>
-    </w:p>
-    <w:p>
-      <w:pPr>
-        <w:numPr>
-          <w:ilvl w:val="0"/>
-          <w:numId w:val="4"/>
-        </w:numPr>
-        <w:tabs>
-          <w:tab w:val="left" w:pos="720" w:leader="none"/>
-        </w:tabs>
-        <w:spacing w:before="100" w:after="100" w:line="312"/>
-        <w:ind w:right="0" w:left="720" w:hanging="360"/>
-        <w:jc w:val="left"/>
-        <w:rPr>
-          <w:rFonts w:ascii="Times New Roman" w:hAnsi="Times New Roman" w:cs="Times New Roman" w:eastAsia="Times New Roman"/>
-          <w:color w:val="auto"/>
-          <w:spacing w:val="0"/>
-          <w:position w:val="0"/>
-          <w:sz w:val="24"/>
-          <w:shd w:fill="auto" w:val="clear"/>
-        </w:rPr>
-      </w:pPr>
-      <w:r>
-        <w:rPr>
-          <w:rFonts w:ascii="Times New Roman" w:hAnsi="Times New Roman" w:cs="Times New Roman" w:eastAsia="Times New Roman"/>
-          <w:color w:val="auto"/>
-          <w:spacing w:val="0"/>
-          <w:position w:val="0"/>
-          <w:sz w:val="24"/>
-          <w:shd w:fill="auto" w:val="clear"/>
-        </w:rPr>
-        <w:t xml:space="preserve">Xem thông báo h</w:t>
-      </w:r>
-      <w:r>
-        <w:rPr>
-          <w:rFonts w:ascii="Times New Roman" w:hAnsi="Times New Roman" w:cs="Times New Roman" w:eastAsia="Times New Roman"/>
-          <w:color w:val="auto"/>
-          <w:spacing w:val="0"/>
-          <w:position w:val="0"/>
-          <w:sz w:val="24"/>
-          <w:shd w:fill="auto" w:val="clear"/>
-        </w:rPr>
-        <w:t xml:space="preserve">ệ thống: </w:t>
-      </w:r>
-      <w:r>
-        <w:rPr>
-          <w:rFonts w:ascii="Times New Roman" w:hAnsi="Times New Roman" w:cs="Times New Roman" w:eastAsia="Times New Roman"/>
-          <w:color w:val="auto"/>
-          <w:spacing w:val="0"/>
-          <w:position w:val="0"/>
-          <w:sz w:val="24"/>
-          <w:shd w:fill="auto" w:val="clear"/>
-        </w:rPr>
-        <w:t xml:space="preserve">đơn h</w:t>
-      </w:r>
-      <w:r>
-        <w:rPr>
-          <w:rFonts w:ascii="Times New Roman" w:hAnsi="Times New Roman" w:cs="Times New Roman" w:eastAsia="Times New Roman"/>
-          <w:color w:val="auto"/>
-          <w:spacing w:val="0"/>
-          <w:position w:val="0"/>
-          <w:sz w:val="24"/>
-          <w:shd w:fill="auto" w:val="clear"/>
-        </w:rPr>
-        <w:t xml:space="preserve">àng, khuy</w:t>
-      </w:r>
-      <w:r>
-        <w:rPr>
-          <w:rFonts w:ascii="Times New Roman" w:hAnsi="Times New Roman" w:cs="Times New Roman" w:eastAsia="Times New Roman"/>
-          <w:color w:val="auto"/>
-          <w:spacing w:val="0"/>
-          <w:position w:val="0"/>
-          <w:sz w:val="24"/>
-          <w:shd w:fill="auto" w:val="clear"/>
-        </w:rPr>
-        <w:t xml:space="preserve">ến m</w:t>
-      </w:r>
-      <w:r>
-        <w:rPr>
-          <w:rFonts w:ascii="Times New Roman" w:hAnsi="Times New Roman" w:cs="Times New Roman" w:eastAsia="Times New Roman"/>
-          <w:color w:val="auto"/>
-          <w:spacing w:val="0"/>
-          <w:position w:val="0"/>
-          <w:sz w:val="24"/>
-          <w:shd w:fill="auto" w:val="clear"/>
-        </w:rPr>
-        <w:t xml:space="preserve">ãi, ph</w:t>
-      </w:r>
-      <w:r>
-        <w:rPr>
-          <w:rFonts w:ascii="Times New Roman" w:hAnsi="Times New Roman" w:cs="Times New Roman" w:eastAsia="Times New Roman"/>
-          <w:color w:val="auto"/>
-          <w:spacing w:val="0"/>
-          <w:position w:val="0"/>
-          <w:sz w:val="24"/>
-          <w:shd w:fill="auto" w:val="clear"/>
-        </w:rPr>
-        <w:t xml:space="preserve">ản hồi</w:t>
-      </w:r>
-    </w:p>
-    <w:p>
-      <w:pPr>
-        <w:tabs>
-          <w:tab w:val="left" w:pos="720" w:leader="none"/>
-        </w:tabs>
-        <w:spacing w:before="100" w:after="100" w:line="312"/>
-        <w:ind w:right="0" w:left="0" w:firstLine="0"/>
-        <w:jc w:val="left"/>
-        <w:rPr>
-          <w:rFonts w:ascii="Times New Roman" w:hAnsi="Times New Roman" w:cs="Times New Roman" w:eastAsia="Times New Roman"/>
-          <w:color w:val="auto"/>
-          <w:spacing w:val="0"/>
-          <w:position w:val="0"/>
-          <w:sz w:val="24"/>
-          <w:shd w:fill="auto" w:val="clear"/>
-        </w:rPr>
-      </w:pPr>
-    </w:p>
-    <w:p>
-      <w:pPr>
-        <w:tabs>
-          <w:tab w:val="left" w:pos="720" w:leader="none"/>
-        </w:tabs>
-        <w:spacing w:before="100" w:after="100" w:line="312"/>
-        <w:ind w:right="0" w:left="0" w:firstLine="0"/>
-        <w:jc w:val="left"/>
-        <w:rPr>
-          <w:rFonts w:ascii="Times New Roman" w:hAnsi="Times New Roman" w:cs="Times New Roman" w:eastAsia="Times New Roman"/>
-          <w:color w:val="auto"/>
-          <w:spacing w:val="0"/>
-          <w:position w:val="0"/>
-          <w:sz w:val="24"/>
-          <w:shd w:fill="auto" w:val="clear"/>
-        </w:rPr>
-      </w:pPr>
+          <w:b/>
+          <w:color w:val="auto"/>
+          <w:spacing w:val="0"/>
+          <w:position w:val="0"/>
+          <w:sz w:val="26"/>
+          <w:shd w:fill="auto" w:val="clear"/>
+        </w:rPr>
+        <w:t xml:space="preserve">ều phải l</w:t>
+      </w:r>
+      <w:r>
+        <w:rPr>
+          <w:rFonts w:ascii="Times New Roman" w:hAnsi="Times New Roman" w:cs="Times New Roman" w:eastAsia="Times New Roman"/>
+          <w:b/>
+          <w:color w:val="auto"/>
+          <w:spacing w:val="0"/>
+          <w:position w:val="0"/>
+          <w:sz w:val="26"/>
+          <w:shd w:fill="auto" w:val="clear"/>
+        </w:rPr>
+        <w:t xml:space="preserve">àm </w:t>
+      </w:r>
     </w:p>
     <w:p>
       <w:pPr>
@@ -1624,86 +2420,151 @@
           <w:ilvl w:val="0"/>
           <w:numId w:val="6"/>
         </w:numPr>
-        <w:tabs>
-          <w:tab w:val="left" w:pos="720" w:leader="none"/>
-        </w:tabs>
-        <w:spacing w:before="100" w:after="100" w:line="312"/>
-        <w:ind w:right="0" w:left="720" w:hanging="360"/>
-        <w:jc w:val="left"/>
-        <w:rPr>
-          <w:rFonts w:ascii="Times New Roman" w:hAnsi="Times New Roman" w:cs="Times New Roman" w:eastAsia="Times New Roman"/>
-          <w:color w:val="auto"/>
-          <w:spacing w:val="0"/>
-          <w:position w:val="0"/>
-          <w:sz w:val="24"/>
-          <w:shd w:fill="auto" w:val="clear"/>
-        </w:rPr>
-      </w:pPr>
-      <w:r>
-        <w:rPr>
-          <w:rFonts w:ascii="Segoe UI Symbol" w:hAnsi="Segoe UI Symbol" w:cs="Segoe UI Symbol" w:eastAsia="Segoe UI Symbol"/>
-          <w:color w:val="auto"/>
-          <w:spacing w:val="0"/>
-          <w:position w:val="0"/>
-          <w:sz w:val="24"/>
-          <w:shd w:fill="auto" w:val="clear"/>
-        </w:rPr>
-        <w:t xml:space="preserve">✅</w:t>
-      </w:r>
-      <w:r>
-        <w:rPr>
-          <w:rFonts w:ascii="Times New Roman" w:hAnsi="Times New Roman" w:cs="Times New Roman" w:eastAsia="Times New Roman"/>
-          <w:color w:val="auto"/>
-          <w:spacing w:val="0"/>
-          <w:position w:val="0"/>
-          <w:sz w:val="24"/>
-          <w:shd w:fill="auto" w:val="clear"/>
-        </w:rPr>
-        <w:t xml:space="preserve"> </w:t>
-      </w:r>
-      <w:r>
-        <w:rPr>
-          <w:rFonts w:ascii="Times New Roman" w:hAnsi="Times New Roman" w:cs="Times New Roman" w:eastAsia="Times New Roman"/>
-          <w:color w:val="auto"/>
-          <w:spacing w:val="0"/>
-          <w:position w:val="0"/>
-          <w:sz w:val="24"/>
-          <w:shd w:fill="auto" w:val="clear"/>
-        </w:rPr>
-        <w:t xml:space="preserve">B</w:t>
-      </w:r>
-      <w:r>
-        <w:rPr>
-          <w:rFonts w:ascii="Times New Roman" w:hAnsi="Times New Roman" w:cs="Times New Roman" w:eastAsia="Times New Roman"/>
-          <w:color w:val="auto"/>
-          <w:spacing w:val="0"/>
-          <w:position w:val="0"/>
-          <w:sz w:val="24"/>
-          <w:shd w:fill="auto" w:val="clear"/>
-        </w:rPr>
-        <w:t xml:space="preserve">ảo mật th</w:t>
-      </w:r>
-      <w:r>
-        <w:rPr>
-          <w:rFonts w:ascii="Times New Roman" w:hAnsi="Times New Roman" w:cs="Times New Roman" w:eastAsia="Times New Roman"/>
-          <w:color w:val="auto"/>
-          <w:spacing w:val="0"/>
-          <w:position w:val="0"/>
-          <w:sz w:val="24"/>
-          <w:shd w:fill="auto" w:val="clear"/>
-        </w:rPr>
-        <w:t xml:space="preserve">ông tin cá nhân và giao d</w:t>
-      </w:r>
-      <w:r>
-        <w:rPr>
-          <w:rFonts w:ascii="Times New Roman" w:hAnsi="Times New Roman" w:cs="Times New Roman" w:eastAsia="Times New Roman"/>
-          <w:color w:val="auto"/>
-          <w:spacing w:val="0"/>
-          <w:position w:val="0"/>
-          <w:sz w:val="24"/>
-          <w:shd w:fill="auto" w:val="clear"/>
-        </w:rPr>
-        <w:t xml:space="preserve">ịch (hash password, JWT, CSRF, SSL)</w:t>
+        <w:spacing w:before="0" w:after="160" w:line="259"/>
+        <w:ind w:right="0" w:left="780" w:hanging="360"/>
+        <w:jc w:val="left"/>
+        <w:rPr>
+          <w:rFonts w:ascii="Times New Roman" w:hAnsi="Times New Roman" w:cs="Times New Roman" w:eastAsia="Times New Roman"/>
+          <w:b/>
+          <w:color w:val="auto"/>
+          <w:spacing w:val="0"/>
+          <w:position w:val="0"/>
+          <w:sz w:val="26"/>
+          <w:shd w:fill="auto" w:val="clear"/>
+        </w:rPr>
+      </w:pPr>
+      <w:r>
+        <w:rPr>
+          <w:rFonts w:ascii="Times New Roman" w:hAnsi="Times New Roman" w:cs="Times New Roman" w:eastAsia="Times New Roman"/>
+          <w:color w:val="auto"/>
+          <w:spacing w:val="0"/>
+          <w:position w:val="0"/>
+          <w:sz w:val="26"/>
+          <w:shd w:fill="auto" w:val="clear"/>
+        </w:rPr>
+        <w:t xml:space="preserve">Đ</w:t>
+      </w:r>
+      <w:r>
+        <w:rPr>
+          <w:rFonts w:ascii="Times New Roman" w:hAnsi="Times New Roman" w:cs="Times New Roman" w:eastAsia="Times New Roman"/>
+          <w:color w:val="auto"/>
+          <w:spacing w:val="0"/>
+          <w:position w:val="0"/>
+          <w:sz w:val="26"/>
+          <w:shd w:fill="auto" w:val="clear"/>
+        </w:rPr>
+        <w:t xml:space="preserve">áp </w:t>
+      </w:r>
+      <w:r>
+        <w:rPr>
+          <w:rFonts w:ascii="Times New Roman" w:hAnsi="Times New Roman" w:cs="Times New Roman" w:eastAsia="Times New Roman"/>
+          <w:color w:val="auto"/>
+          <w:spacing w:val="0"/>
+          <w:position w:val="0"/>
+          <w:sz w:val="26"/>
+          <w:shd w:fill="auto" w:val="clear"/>
+        </w:rPr>
+        <w:t xml:space="preserve">ưng đư</w:t>
+      </w:r>
+      <w:r>
+        <w:rPr>
+          <w:rFonts w:ascii="Times New Roman" w:hAnsi="Times New Roman" w:cs="Times New Roman" w:eastAsia="Times New Roman"/>
+          <w:color w:val="auto"/>
+          <w:spacing w:val="0"/>
+          <w:position w:val="0"/>
+          <w:sz w:val="26"/>
+          <w:shd w:fill="auto" w:val="clear"/>
+        </w:rPr>
+        <w:t xml:space="preserve">ợc khi l</w:t>
+      </w:r>
+      <w:r>
+        <w:rPr>
+          <w:rFonts w:ascii="Times New Roman" w:hAnsi="Times New Roman" w:cs="Times New Roman" w:eastAsia="Times New Roman"/>
+          <w:color w:val="auto"/>
+          <w:spacing w:val="0"/>
+          <w:position w:val="0"/>
+          <w:sz w:val="26"/>
+          <w:shd w:fill="auto" w:val="clear"/>
+        </w:rPr>
+        <w:t xml:space="preserve">ư</w:t>
+      </w:r>
+      <w:r>
+        <w:rPr>
+          <w:rFonts w:ascii="Times New Roman" w:hAnsi="Times New Roman" w:cs="Times New Roman" w:eastAsia="Times New Roman"/>
+          <w:color w:val="auto"/>
+          <w:spacing w:val="0"/>
+          <w:position w:val="0"/>
+          <w:sz w:val="26"/>
+          <w:shd w:fill="auto" w:val="clear"/>
+        </w:rPr>
+        <w:t xml:space="preserve">ợng ng</w:t>
+      </w:r>
+      <w:r>
+        <w:rPr>
+          <w:rFonts w:ascii="Times New Roman" w:hAnsi="Times New Roman" w:cs="Times New Roman" w:eastAsia="Times New Roman"/>
+          <w:color w:val="auto"/>
+          <w:spacing w:val="0"/>
+          <w:position w:val="0"/>
+          <w:sz w:val="26"/>
+          <w:shd w:fill="auto" w:val="clear"/>
+        </w:rPr>
+        <w:t xml:space="preserve">ư</w:t>
+      </w:r>
+      <w:r>
+        <w:rPr>
+          <w:rFonts w:ascii="Times New Roman" w:hAnsi="Times New Roman" w:cs="Times New Roman" w:eastAsia="Times New Roman"/>
+          <w:color w:val="auto"/>
+          <w:spacing w:val="0"/>
+          <w:position w:val="0"/>
+          <w:sz w:val="26"/>
+          <w:shd w:fill="auto" w:val="clear"/>
+        </w:rPr>
+        <w:t xml:space="preserve">ời d</w:t>
+      </w:r>
+      <w:r>
+        <w:rPr>
+          <w:rFonts w:ascii="Times New Roman" w:hAnsi="Times New Roman" w:cs="Times New Roman" w:eastAsia="Times New Roman"/>
+          <w:color w:val="auto"/>
+          <w:spacing w:val="0"/>
+          <w:position w:val="0"/>
+          <w:sz w:val="26"/>
+          <w:shd w:fill="auto" w:val="clear"/>
+        </w:rPr>
+        <w:t xml:space="preserve">ùng t</w:t>
+      </w:r>
+      <w:r>
+        <w:rPr>
+          <w:rFonts w:ascii="Times New Roman" w:hAnsi="Times New Roman" w:cs="Times New Roman" w:eastAsia="Times New Roman"/>
+          <w:color w:val="auto"/>
+          <w:spacing w:val="0"/>
+          <w:position w:val="0"/>
+          <w:sz w:val="26"/>
+          <w:shd w:fill="auto" w:val="clear"/>
+        </w:rPr>
+        <w:t xml:space="preserve">ăng l</w:t>
+      </w:r>
+      <w:r>
+        <w:rPr>
+          <w:rFonts w:ascii="Times New Roman" w:hAnsi="Times New Roman" w:cs="Times New Roman" w:eastAsia="Times New Roman"/>
+          <w:color w:val="auto"/>
+          <w:spacing w:val="0"/>
+          <w:position w:val="0"/>
+          <w:sz w:val="26"/>
+          <w:shd w:fill="auto" w:val="clear"/>
+        </w:rPr>
+        <w:t xml:space="preserve">ên: load balance, </w:t>
+      </w:r>
+      <w:r>
+        <w:rPr>
+          <w:rFonts w:ascii="Times New Roman" w:hAnsi="Times New Roman" w:cs="Times New Roman" w:eastAsia="Times New Roman"/>
+          <w:b/>
+          <w:color w:val="auto"/>
+          <w:spacing w:val="0"/>
+          <w:position w:val="0"/>
+          <w:sz w:val="26"/>
+          <w:shd w:fill="auto" w:val="clear"/>
+        </w:rPr>
+        <w:t xml:space="preserve">Nginx</w:t>
       </w:r>
     </w:p>
     <w:p>
@@ -1712,138 +2573,47 @@
           <w:ilvl w:val="0"/>
           <w:numId w:val="6"/>
         </w:numPr>
-        <w:tabs>
-          <w:tab w:val="left" w:pos="720" w:leader="none"/>
-        </w:tabs>
-        <w:spacing w:before="100" w:after="100" w:line="312"/>
-        <w:ind w:right="0" w:left="720" w:hanging="360"/>
-        <w:jc w:val="left"/>
-        <w:rPr>
-          <w:rFonts w:ascii="Times New Roman" w:hAnsi="Times New Roman" w:cs="Times New Roman" w:eastAsia="Times New Roman"/>
-          <w:color w:val="auto"/>
-          <w:spacing w:val="0"/>
-          <w:position w:val="0"/>
-          <w:sz w:val="24"/>
-          <w:shd w:fill="auto" w:val="clear"/>
-        </w:rPr>
-      </w:pPr>
-      <w:r>
-        <w:rPr>
-          <w:rFonts w:ascii="Segoe UI Symbol" w:hAnsi="Segoe UI Symbol" w:cs="Segoe UI Symbol" w:eastAsia="Segoe UI Symbol"/>
-          <w:color w:val="auto"/>
-          <w:spacing w:val="0"/>
-          <w:position w:val="0"/>
-          <w:sz w:val="24"/>
-          <w:shd w:fill="auto" w:val="clear"/>
-        </w:rPr>
-        <w:t xml:space="preserve">🚀</w:t>
-      </w:r>
-      <w:r>
-        <w:rPr>
-          <w:rFonts w:ascii="Times New Roman" w:hAnsi="Times New Roman" w:cs="Times New Roman" w:eastAsia="Times New Roman"/>
-          <w:color w:val="auto"/>
-          <w:spacing w:val="0"/>
-          <w:position w:val="0"/>
-          <w:sz w:val="24"/>
-          <w:shd w:fill="auto" w:val="clear"/>
-        </w:rPr>
-        <w:t xml:space="preserve"> </w:t>
-      </w:r>
-      <w:r>
-        <w:rPr>
-          <w:rFonts w:ascii="Times New Roman" w:hAnsi="Times New Roman" w:cs="Times New Roman" w:eastAsia="Times New Roman"/>
-          <w:color w:val="auto"/>
-          <w:spacing w:val="0"/>
-          <w:position w:val="0"/>
-          <w:sz w:val="24"/>
-          <w:shd w:fill="auto" w:val="clear"/>
-        </w:rPr>
-        <w:t xml:space="preserve">T</w:t>
-      </w:r>
-      <w:r>
-        <w:rPr>
-          <w:rFonts w:ascii="Times New Roman" w:hAnsi="Times New Roman" w:cs="Times New Roman" w:eastAsia="Times New Roman"/>
-          <w:color w:val="auto"/>
-          <w:spacing w:val="0"/>
-          <w:position w:val="0"/>
-          <w:sz w:val="24"/>
-          <w:shd w:fill="auto" w:val="clear"/>
-        </w:rPr>
-        <w:t xml:space="preserve">ốc </w:t>
-      </w:r>
-      <w:r>
-        <w:rPr>
-          <w:rFonts w:ascii="Times New Roman" w:hAnsi="Times New Roman" w:cs="Times New Roman" w:eastAsia="Times New Roman"/>
-          <w:color w:val="auto"/>
-          <w:spacing w:val="0"/>
-          <w:position w:val="0"/>
-          <w:sz w:val="24"/>
-          <w:shd w:fill="auto" w:val="clear"/>
-        </w:rPr>
-        <w:t xml:space="preserve">đ</w:t>
-      </w:r>
-      <w:r>
-        <w:rPr>
-          <w:rFonts w:ascii="Times New Roman" w:hAnsi="Times New Roman" w:cs="Times New Roman" w:eastAsia="Times New Roman"/>
-          <w:color w:val="auto"/>
-          <w:spacing w:val="0"/>
-          <w:position w:val="0"/>
-          <w:sz w:val="24"/>
-          <w:shd w:fill="auto" w:val="clear"/>
-        </w:rPr>
-        <w:t xml:space="preserve">ộ tải trang t</w:t>
-      </w:r>
-      <w:r>
-        <w:rPr>
-          <w:rFonts w:ascii="Times New Roman" w:hAnsi="Times New Roman" w:cs="Times New Roman" w:eastAsia="Times New Roman"/>
-          <w:color w:val="auto"/>
-          <w:spacing w:val="0"/>
-          <w:position w:val="0"/>
-          <w:sz w:val="24"/>
-          <w:shd w:fill="auto" w:val="clear"/>
-        </w:rPr>
-        <w:t xml:space="preserve">ìm ki</w:t>
-      </w:r>
-      <w:r>
-        <w:rPr>
-          <w:rFonts w:ascii="Times New Roman" w:hAnsi="Times New Roman" w:cs="Times New Roman" w:eastAsia="Times New Roman"/>
-          <w:color w:val="auto"/>
-          <w:spacing w:val="0"/>
-          <w:position w:val="0"/>
-          <w:sz w:val="24"/>
-          <w:shd w:fill="auto" w:val="clear"/>
-        </w:rPr>
-        <w:t xml:space="preserve">ếm v</w:t>
-      </w:r>
-      <w:r>
-        <w:rPr>
-          <w:rFonts w:ascii="Times New Roman" w:hAnsi="Times New Roman" w:cs="Times New Roman" w:eastAsia="Times New Roman"/>
-          <w:color w:val="auto"/>
-          <w:spacing w:val="0"/>
-          <w:position w:val="0"/>
-          <w:sz w:val="24"/>
-          <w:shd w:fill="auto" w:val="clear"/>
-        </w:rPr>
-        <w:t xml:space="preserve">à chi ti</w:t>
-      </w:r>
-      <w:r>
-        <w:rPr>
-          <w:rFonts w:ascii="Times New Roman" w:hAnsi="Times New Roman" w:cs="Times New Roman" w:eastAsia="Times New Roman"/>
-          <w:color w:val="auto"/>
-          <w:spacing w:val="0"/>
-          <w:position w:val="0"/>
-          <w:sz w:val="24"/>
-          <w:shd w:fill="auto" w:val="clear"/>
-        </w:rPr>
-        <w:t xml:space="preserve">ết sản phẩm phải d</w:t>
-      </w:r>
-      <w:r>
-        <w:rPr>
-          <w:rFonts w:ascii="Times New Roman" w:hAnsi="Times New Roman" w:cs="Times New Roman" w:eastAsia="Times New Roman"/>
-          <w:color w:val="auto"/>
-          <w:spacing w:val="0"/>
-          <w:position w:val="0"/>
-          <w:sz w:val="24"/>
+        <w:spacing w:before="0" w:after="160" w:line="259"/>
+        <w:ind w:right="0" w:left="780" w:hanging="360"/>
+        <w:jc w:val="left"/>
+        <w:rPr>
+          <w:rFonts w:ascii="Times New Roman" w:hAnsi="Times New Roman" w:cs="Times New Roman" w:eastAsia="Times New Roman"/>
+          <w:color w:val="auto"/>
+          <w:spacing w:val="0"/>
+          <w:position w:val="0"/>
+          <w:sz w:val="26"/>
+          <w:shd w:fill="auto" w:val="clear"/>
+        </w:rPr>
+      </w:pPr>
+      <w:r>
+        <w:rPr>
+          <w:rFonts w:ascii="Times New Roman" w:hAnsi="Times New Roman" w:cs="Times New Roman" w:eastAsia="Times New Roman"/>
+          <w:color w:val="auto"/>
+          <w:spacing w:val="0"/>
+          <w:position w:val="0"/>
+          <w:sz w:val="26"/>
+          <w:shd w:fill="auto" w:val="clear"/>
+        </w:rPr>
+        <w:t xml:space="preserve">H</w:t>
+      </w:r>
+      <w:r>
+        <w:rPr>
+          <w:rFonts w:ascii="Times New Roman" w:hAnsi="Times New Roman" w:cs="Times New Roman" w:eastAsia="Times New Roman"/>
+          <w:color w:val="auto"/>
+          <w:spacing w:val="0"/>
+          <w:position w:val="0"/>
+          <w:sz w:val="26"/>
+          <w:shd w:fill="auto" w:val="clear"/>
+        </w:rPr>
+        <w:t xml:space="preserve">ạn chế số l</w:t>
+      </w:r>
+      <w:r>
+        <w:rPr>
+          <w:rFonts w:ascii="Times New Roman" w:hAnsi="Times New Roman" w:cs="Times New Roman" w:eastAsia="Times New Roman"/>
+          <w:color w:val="auto"/>
+          <w:spacing w:val="0"/>
+          <w:position w:val="0"/>
+          <w:sz w:val="26"/>
           <w:shd w:fill="auto" w:val="clear"/>
         </w:rPr>
         <w:t xml:space="preserve">ư</w:t>
@@ -1854,32 +2624,43 @@
           <w:color w:val="auto"/>
           <w:spacing w:val="0"/>
           <w:position w:val="0"/>
-          <w:sz w:val="24"/>
-          <w:shd w:fill="auto" w:val="clear"/>
-        </w:rPr>
-        <w:t xml:space="preserve">ới </w:t>
-      </w:r>
-      <w:r>
-        <w:rPr>
-          <w:rFonts w:ascii="Times New Roman" w:hAnsi="Times New Roman" w:cs="Times New Roman" w:eastAsia="Times New Roman"/>
-          <w:color w:val="auto"/>
-          <w:spacing w:val="0"/>
-          <w:position w:val="0"/>
-          <w:sz w:val="24"/>
-          <w:shd w:fill="auto" w:val="clear"/>
-        </w:rPr>
-        <w:t xml:space="preserve">1</w:t>
-      </w:r>
-      <w:r>
-        <w:rPr>
-          <w:rFonts w:ascii="Times New Roman" w:hAnsi="Times New Roman" w:cs="Times New Roman" w:eastAsia="Times New Roman"/>
-          <w:color w:val="auto"/>
-          <w:spacing w:val="0"/>
-          <w:position w:val="0"/>
-          <w:sz w:val="24"/>
-          <w:shd w:fill="auto" w:val="clear"/>
-        </w:rPr>
-        <w:t xml:space="preserve">s</w:t>
+          <w:sz w:val="26"/>
+          <w:shd w:fill="auto" w:val="clear"/>
+        </w:rPr>
+        <w:t xml:space="preserve">ợt request của ng</w:t>
+      </w:r>
+      <w:r>
+        <w:rPr>
+          <w:rFonts w:ascii="Times New Roman" w:hAnsi="Times New Roman" w:cs="Times New Roman" w:eastAsia="Times New Roman"/>
+          <w:color w:val="auto"/>
+          <w:spacing w:val="0"/>
+          <w:position w:val="0"/>
+          <w:sz w:val="26"/>
+          <w:shd w:fill="auto" w:val="clear"/>
+        </w:rPr>
+        <w:t xml:space="preserve">ư</w:t>
+      </w:r>
+      <w:r>
+        <w:rPr>
+          <w:rFonts w:ascii="Times New Roman" w:hAnsi="Times New Roman" w:cs="Times New Roman" w:eastAsia="Times New Roman"/>
+          <w:color w:val="auto"/>
+          <w:spacing w:val="0"/>
+          <w:position w:val="0"/>
+          <w:sz w:val="26"/>
+          <w:shd w:fill="auto" w:val="clear"/>
+        </w:rPr>
+        <w:t xml:space="preserve">ời trong khoảng thời gian: d</w:t>
+      </w:r>
+      <w:r>
+        <w:rPr>
+          <w:rFonts w:ascii="Times New Roman" w:hAnsi="Times New Roman" w:cs="Times New Roman" w:eastAsia="Times New Roman"/>
+          <w:color w:val="auto"/>
+          <w:spacing w:val="0"/>
+          <w:position w:val="0"/>
+          <w:sz w:val="26"/>
+          <w:shd w:fill="auto" w:val="clear"/>
+        </w:rPr>
+        <w:t xml:space="preserve">ùng rate limiting</w:t>
       </w:r>
     </w:p>
     <w:p>
@@ -1888,75 +2669,28 @@
           <w:ilvl w:val="0"/>
           <w:numId w:val="6"/>
         </w:numPr>
-        <w:tabs>
-          <w:tab w:val="left" w:pos="720" w:leader="none"/>
-        </w:tabs>
-        <w:spacing w:before="100" w:after="100" w:line="312"/>
-        <w:ind w:right="0" w:left="720" w:hanging="360"/>
-        <w:jc w:val="left"/>
-        <w:rPr>
-          <w:rFonts w:ascii="Times New Roman" w:hAnsi="Times New Roman" w:cs="Times New Roman" w:eastAsia="Times New Roman"/>
-          <w:color w:val="auto"/>
-          <w:spacing w:val="0"/>
-          <w:position w:val="0"/>
-          <w:sz w:val="24"/>
-          <w:shd w:fill="auto" w:val="clear"/>
-        </w:rPr>
-      </w:pPr>
-      <w:r>
-        <w:rPr>
-          <w:rFonts w:ascii="Segoe UI Symbol" w:hAnsi="Segoe UI Symbol" w:cs="Segoe UI Symbol" w:eastAsia="Segoe UI Symbol"/>
-          <w:color w:val="auto"/>
-          <w:spacing w:val="0"/>
-          <w:position w:val="0"/>
-          <w:sz w:val="24"/>
-          <w:shd w:fill="auto" w:val="clear"/>
-        </w:rPr>
-        <w:t xml:space="preserve">📱</w:t>
-      </w:r>
-      <w:r>
-        <w:rPr>
-          <w:rFonts w:ascii="Times New Roman" w:hAnsi="Times New Roman" w:cs="Times New Roman" w:eastAsia="Times New Roman"/>
-          <w:color w:val="auto"/>
-          <w:spacing w:val="0"/>
-          <w:position w:val="0"/>
-          <w:sz w:val="24"/>
-          <w:shd w:fill="auto" w:val="clear"/>
-        </w:rPr>
-        <w:t xml:space="preserve"> </w:t>
-      </w:r>
-      <w:r>
-        <w:rPr>
-          <w:rFonts w:ascii="Times New Roman" w:hAnsi="Times New Roman" w:cs="Times New Roman" w:eastAsia="Times New Roman"/>
-          <w:color w:val="auto"/>
-          <w:spacing w:val="0"/>
-          <w:position w:val="0"/>
-          <w:sz w:val="24"/>
-          <w:shd w:fill="auto" w:val="clear"/>
-        </w:rPr>
-        <w:t xml:space="preserve">Giao di</w:t>
-      </w:r>
-      <w:r>
-        <w:rPr>
-          <w:rFonts w:ascii="Times New Roman" w:hAnsi="Times New Roman" w:cs="Times New Roman" w:eastAsia="Times New Roman"/>
-          <w:color w:val="auto"/>
-          <w:spacing w:val="0"/>
-          <w:position w:val="0"/>
-          <w:sz w:val="24"/>
-          <w:shd w:fill="auto" w:val="clear"/>
-        </w:rPr>
-        <w:t xml:space="preserve">ện phải responsive, dễ thao t</w:t>
-      </w:r>
-      <w:r>
-        <w:rPr>
-          <w:rFonts w:ascii="Times New Roman" w:hAnsi="Times New Roman" w:cs="Times New Roman" w:eastAsia="Times New Roman"/>
-          <w:color w:val="auto"/>
-          <w:spacing w:val="0"/>
-          <w:position w:val="0"/>
-          <w:sz w:val="24"/>
-          <w:shd w:fill="auto" w:val="clear"/>
-        </w:rPr>
-        <w:t xml:space="preserve">ác trên mobile</w:t>
+        <w:spacing w:before="0" w:after="160" w:line="259"/>
+        <w:ind w:right="0" w:left="780" w:hanging="360"/>
+        <w:jc w:val="left"/>
+        <w:rPr>
+          <w:rFonts w:ascii="Times New Roman" w:hAnsi="Times New Roman" w:cs="Times New Roman" w:eastAsia="Times New Roman"/>
+          <w:color w:val="auto"/>
+          <w:spacing w:val="0"/>
+          <w:position w:val="0"/>
+          <w:sz w:val="26"/>
+          <w:shd w:fill="auto" w:val="clear"/>
+        </w:rPr>
+      </w:pPr>
+      <w:r>
+        <w:rPr>
+          <w:rFonts w:ascii="Times New Roman" w:hAnsi="Times New Roman" w:cs="Times New Roman" w:eastAsia="Times New Roman"/>
+          <w:color w:val="auto"/>
+          <w:spacing w:val="0"/>
+          <w:position w:val="0"/>
+          <w:sz w:val="26"/>
+          <w:shd w:fill="auto" w:val="clear"/>
+        </w:rPr>
+        <w:t xml:space="preserve">CI&amp;CD: jesking gitlab action</w:t>
       </w:r>
     </w:p>
     <w:p>
@@ -1965,217 +2699,11 @@
           <w:ilvl w:val="0"/>
           <w:numId w:val="6"/>
         </w:numPr>
-        <w:tabs>
-          <w:tab w:val="left" w:pos="720" w:leader="none"/>
-        </w:tabs>
-        <w:spacing w:before="100" w:after="100" w:line="312"/>
-        <w:ind w:right="0" w:left="720" w:hanging="360"/>
-        <w:jc w:val="left"/>
-        <w:rPr>
-          <w:rFonts w:ascii="Times New Roman" w:hAnsi="Times New Roman" w:cs="Times New Roman" w:eastAsia="Times New Roman"/>
-          <w:color w:val="auto"/>
-          <w:spacing w:val="0"/>
-          <w:position w:val="0"/>
-          <w:sz w:val="24"/>
-          <w:shd w:fill="auto" w:val="clear"/>
-        </w:rPr>
-      </w:pPr>
-      <w:r>
-        <w:rPr>
-          <w:rFonts w:ascii="Segoe UI Symbol" w:hAnsi="Segoe UI Symbol" w:cs="Segoe UI Symbol" w:eastAsia="Segoe UI Symbol"/>
-          <w:color w:val="auto"/>
-          <w:spacing w:val="0"/>
-          <w:position w:val="0"/>
-          <w:sz w:val="24"/>
-          <w:shd w:fill="auto" w:val="clear"/>
-        </w:rPr>
-        <w:t xml:space="preserve">⚙️</w:t>
-      </w:r>
-      <w:r>
-        <w:rPr>
-          <w:rFonts w:ascii="Times New Roman" w:hAnsi="Times New Roman" w:cs="Times New Roman" w:eastAsia="Times New Roman"/>
-          <w:color w:val="auto"/>
-          <w:spacing w:val="0"/>
-          <w:position w:val="0"/>
-          <w:sz w:val="24"/>
-          <w:shd w:fill="auto" w:val="clear"/>
-        </w:rPr>
-        <w:t xml:space="preserve"> </w:t>
-      </w:r>
-      <w:r>
-        <w:rPr>
-          <w:rFonts w:ascii="Times New Roman" w:hAnsi="Times New Roman" w:cs="Times New Roman" w:eastAsia="Times New Roman"/>
-          <w:color w:val="auto"/>
-          <w:spacing w:val="0"/>
-          <w:position w:val="0"/>
-          <w:sz w:val="24"/>
-          <w:shd w:fill="auto" w:val="clear"/>
-        </w:rPr>
-        <w:t xml:space="preserve">H</w:t>
-      </w:r>
-      <w:r>
-        <w:rPr>
-          <w:rFonts w:ascii="Times New Roman" w:hAnsi="Times New Roman" w:cs="Times New Roman" w:eastAsia="Times New Roman"/>
-          <w:color w:val="auto"/>
-          <w:spacing w:val="0"/>
-          <w:position w:val="0"/>
-          <w:sz w:val="24"/>
-          <w:shd w:fill="auto" w:val="clear"/>
-        </w:rPr>
-        <w:t xml:space="preserve">ệ thống phải c</w:t>
-      </w:r>
-      <w:r>
-        <w:rPr>
-          <w:rFonts w:ascii="Times New Roman" w:hAnsi="Times New Roman" w:cs="Times New Roman" w:eastAsia="Times New Roman"/>
-          <w:color w:val="auto"/>
-          <w:spacing w:val="0"/>
-          <w:position w:val="0"/>
-          <w:sz w:val="24"/>
-          <w:shd w:fill="auto" w:val="clear"/>
-        </w:rPr>
-        <w:t xml:space="preserve">ó th</w:t>
-      </w:r>
-      <w:r>
-        <w:rPr>
-          <w:rFonts w:ascii="Times New Roman" w:hAnsi="Times New Roman" w:cs="Times New Roman" w:eastAsia="Times New Roman"/>
-          <w:color w:val="auto"/>
-          <w:spacing w:val="0"/>
-          <w:position w:val="0"/>
-          <w:sz w:val="24"/>
-          <w:shd w:fill="auto" w:val="clear"/>
-        </w:rPr>
-        <w:t xml:space="preserve">ể mở rộng khi c</w:t>
-      </w:r>
-      <w:r>
-        <w:rPr>
-          <w:rFonts w:ascii="Times New Roman" w:hAnsi="Times New Roman" w:cs="Times New Roman" w:eastAsia="Times New Roman"/>
-          <w:color w:val="auto"/>
-          <w:spacing w:val="0"/>
-          <w:position w:val="0"/>
-          <w:sz w:val="24"/>
-          <w:shd w:fill="auto" w:val="clear"/>
-        </w:rPr>
-        <w:t xml:space="preserve">ó nhi</w:t>
-      </w:r>
-      <w:r>
-        <w:rPr>
-          <w:rFonts w:ascii="Times New Roman" w:hAnsi="Times New Roman" w:cs="Times New Roman" w:eastAsia="Times New Roman"/>
-          <w:color w:val="auto"/>
-          <w:spacing w:val="0"/>
-          <w:position w:val="0"/>
-          <w:sz w:val="24"/>
-          <w:shd w:fill="auto" w:val="clear"/>
-        </w:rPr>
-        <w:t xml:space="preserve">ều user truy cập c</w:t>
-      </w:r>
-      <w:r>
-        <w:rPr>
-          <w:rFonts w:ascii="Times New Roman" w:hAnsi="Times New Roman" w:cs="Times New Roman" w:eastAsia="Times New Roman"/>
-          <w:color w:val="auto"/>
-          <w:spacing w:val="0"/>
-          <w:position w:val="0"/>
-          <w:sz w:val="24"/>
-          <w:shd w:fill="auto" w:val="clear"/>
-        </w:rPr>
-        <w:t xml:space="preserve">ùng lúc</w:t>
-      </w:r>
-    </w:p>
-    <w:p>
-      <w:pPr>
-        <w:numPr>
-          <w:ilvl w:val="0"/>
-          <w:numId w:val="6"/>
-        </w:numPr>
-        <w:tabs>
-          <w:tab w:val="left" w:pos="720" w:leader="none"/>
-        </w:tabs>
-        <w:spacing w:before="100" w:after="100" w:line="312"/>
-        <w:ind w:right="0" w:left="720" w:hanging="360"/>
-        <w:jc w:val="left"/>
-        <w:rPr>
-          <w:rFonts w:ascii="Times New Roman" w:hAnsi="Times New Roman" w:cs="Times New Roman" w:eastAsia="Times New Roman"/>
-          <w:color w:val="auto"/>
-          <w:spacing w:val="0"/>
-          <w:position w:val="0"/>
-          <w:sz w:val="24"/>
-          <w:shd w:fill="auto" w:val="clear"/>
-        </w:rPr>
-      </w:pPr>
-      <w:r>
-        <w:rPr>
-          <w:rFonts w:ascii="Segoe UI Symbol" w:hAnsi="Segoe UI Symbol" w:cs="Segoe UI Symbol" w:eastAsia="Segoe UI Symbol"/>
-          <w:color w:val="auto"/>
-          <w:spacing w:val="0"/>
-          <w:position w:val="0"/>
-          <w:sz w:val="24"/>
-          <w:shd w:fill="auto" w:val="clear"/>
-        </w:rPr>
-        <w:t xml:space="preserve">🐞</w:t>
-      </w:r>
-      <w:r>
-        <w:rPr>
-          <w:rFonts w:ascii="Times New Roman" w:hAnsi="Times New Roman" w:cs="Times New Roman" w:eastAsia="Times New Roman"/>
-          <w:color w:val="auto"/>
-          <w:spacing w:val="0"/>
-          <w:position w:val="0"/>
-          <w:sz w:val="24"/>
-          <w:shd w:fill="auto" w:val="clear"/>
-        </w:rPr>
-        <w:t xml:space="preserve"> </w:t>
-      </w:r>
-      <w:r>
-        <w:rPr>
-          <w:rFonts w:ascii="Times New Roman" w:hAnsi="Times New Roman" w:cs="Times New Roman" w:eastAsia="Times New Roman"/>
-          <w:color w:val="auto"/>
-          <w:spacing w:val="0"/>
-          <w:position w:val="0"/>
-          <w:sz w:val="24"/>
-          <w:shd w:fill="auto" w:val="clear"/>
-        </w:rPr>
-        <w:t xml:space="preserve">G</w:t>
-      </w:r>
-      <w:r>
-        <w:rPr>
-          <w:rFonts w:ascii="Times New Roman" w:hAnsi="Times New Roman" w:cs="Times New Roman" w:eastAsia="Times New Roman"/>
-          <w:color w:val="auto"/>
-          <w:spacing w:val="0"/>
-          <w:position w:val="0"/>
-          <w:sz w:val="24"/>
-          <w:shd w:fill="auto" w:val="clear"/>
-        </w:rPr>
-        <w:t xml:space="preserve">ỡ lỗi dễ qua log chi tiết v</w:t>
-      </w:r>
-      <w:r>
-        <w:rPr>
-          <w:rFonts w:ascii="Times New Roman" w:hAnsi="Times New Roman" w:cs="Times New Roman" w:eastAsia="Times New Roman"/>
-          <w:color w:val="auto"/>
-          <w:spacing w:val="0"/>
-          <w:position w:val="0"/>
-          <w:sz w:val="24"/>
-          <w:shd w:fill="auto" w:val="clear"/>
-        </w:rPr>
-        <w:t xml:space="preserve">à phân bi</w:t>
-      </w:r>
-      <w:r>
-        <w:rPr>
-          <w:rFonts w:ascii="Times New Roman" w:hAnsi="Times New Roman" w:cs="Times New Roman" w:eastAsia="Times New Roman"/>
-          <w:color w:val="auto"/>
-          <w:spacing w:val="0"/>
-          <w:position w:val="0"/>
-          <w:sz w:val="24"/>
-          <w:shd w:fill="auto" w:val="clear"/>
-        </w:rPr>
-        <w:t xml:space="preserve">ệt lỗi client/server</w:t>
-      </w:r>
-    </w:p>
-    <w:p>
-      <w:pPr>
         <w:spacing w:before="0" w:after="160" w:line="259"/>
-        <w:ind w:right="0" w:left="0" w:firstLine="0"/>
-        <w:jc w:val="left"/>
-        <w:rPr>
-          <w:rFonts w:ascii="Times New Roman" w:hAnsi="Times New Roman" w:cs="Times New Roman" w:eastAsia="Times New Roman"/>
-          <w:b/>
+        <w:ind w:right="0" w:left="780" w:hanging="360"/>
+        <w:jc w:val="left"/>
+        <w:rPr>
+          <w:rFonts w:ascii="Times New Roman" w:hAnsi="Times New Roman" w:cs="Times New Roman" w:eastAsia="Times New Roman"/>
           <w:color w:val="auto"/>
           <w:spacing w:val="0"/>
           <w:position w:val="0"/>
@@ -2183,15 +2711,47 @@
           <w:shd w:fill="auto" w:val="clear"/>
         </w:rPr>
       </w:pPr>
+      <w:r>
+        <w:rPr>
+          <w:rFonts w:ascii="Times New Roman" w:hAnsi="Times New Roman" w:cs="Times New Roman" w:eastAsia="Times New Roman"/>
+          <w:color w:val="auto"/>
+          <w:spacing w:val="0"/>
+          <w:position w:val="0"/>
+          <w:sz w:val="26"/>
+          <w:shd w:fill="auto" w:val="clear"/>
+        </w:rPr>
+        <w:t xml:space="preserve">Qu</w:t>
+      </w:r>
+      <w:r>
+        <w:rPr>
+          <w:rFonts w:ascii="Times New Roman" w:hAnsi="Times New Roman" w:cs="Times New Roman" w:eastAsia="Times New Roman"/>
+          <w:color w:val="auto"/>
+          <w:spacing w:val="0"/>
+          <w:position w:val="0"/>
+          <w:sz w:val="26"/>
+          <w:shd w:fill="auto" w:val="clear"/>
+        </w:rPr>
+        <w:t xml:space="preserve">ản l</w:t>
+      </w:r>
+      <w:r>
+        <w:rPr>
+          <w:rFonts w:ascii="Times New Roman" w:hAnsi="Times New Roman" w:cs="Times New Roman" w:eastAsia="Times New Roman"/>
+          <w:color w:val="auto"/>
+          <w:spacing w:val="0"/>
+          <w:position w:val="0"/>
+          <w:sz w:val="26"/>
+          <w:shd w:fill="auto" w:val="clear"/>
+        </w:rPr>
+        <w:t xml:space="preserve">ý team. Jira</w:t>
+      </w:r>
     </w:p>
     <w:p>
       <w:pPr>
         <w:spacing w:before="0" w:after="160" w:line="259"/>
-        <w:ind w:right="0" w:left="0" w:firstLine="0"/>
-        <w:jc w:val="left"/>
-        <w:rPr>
-          <w:rFonts w:ascii="Times New Roman" w:hAnsi="Times New Roman" w:cs="Times New Roman" w:eastAsia="Times New Roman"/>
-          <w:b/>
+        <w:ind w:right="0" w:left="780" w:firstLine="0"/>
+        <w:jc w:val="left"/>
+        <w:rPr>
+          <w:rFonts w:ascii="Times New Roman" w:hAnsi="Times New Roman" w:cs="Times New Roman" w:eastAsia="Times New Roman"/>
           <w:color w:val="auto"/>
           <w:spacing w:val="0"/>
           <w:position w:val="0"/>
@@ -2202,146 +2762,13 @@
       <w:r>
         <w:rPr>
           <w:rFonts w:ascii="Times New Roman" w:hAnsi="Times New Roman" w:cs="Times New Roman" w:eastAsia="Times New Roman"/>
-          <w:b/>
           <w:color w:val="auto"/>
           <w:spacing w:val="0"/>
           <w:position w:val="0"/>
           <w:sz w:val="26"/>
           <w:shd w:fill="auto" w:val="clear"/>
         </w:rPr>
-        <w:t xml:space="preserve">Các yêu c</w:t>
-      </w:r>
-      <w:r>
-        <w:rPr>
-          <w:rFonts w:ascii="Times New Roman" w:hAnsi="Times New Roman" w:cs="Times New Roman" w:eastAsia="Times New Roman"/>
-          <w:b/>
-          <w:color w:val="auto"/>
-          <w:spacing w:val="0"/>
-          <w:position w:val="0"/>
-          <w:sz w:val="26"/>
-          <w:shd w:fill="auto" w:val="clear"/>
-        </w:rPr>
-        <w:t xml:space="preserve">ầu kh</w:t>
-      </w:r>
-      <w:r>
-        <w:rPr>
-          <w:rFonts w:ascii="Times New Roman" w:hAnsi="Times New Roman" w:cs="Times New Roman" w:eastAsia="Times New Roman"/>
-          <w:b/>
-          <w:color w:val="auto"/>
-          <w:spacing w:val="0"/>
-          <w:position w:val="0"/>
-          <w:sz w:val="26"/>
-          <w:shd w:fill="auto" w:val="clear"/>
-        </w:rPr>
-        <w:t xml:space="preserve">ác (</w:t>
-      </w:r>
-      <w:r>
-        <w:rPr>
-          <w:rFonts w:ascii="Times New Roman" w:hAnsi="Times New Roman" w:cs="Times New Roman" w:eastAsia="Times New Roman"/>
-          <w:b/>
-          <w:color w:val="auto"/>
-          <w:spacing w:val="0"/>
-          <w:position w:val="0"/>
-          <w:sz w:val="26"/>
-          <w:shd w:fill="auto" w:val="clear"/>
-        </w:rPr>
-        <w:t xml:space="preserve">25</w:t>
-      </w:r>
-      <w:r>
-        <w:rPr>
-          <w:rFonts w:ascii="Times New Roman" w:hAnsi="Times New Roman" w:cs="Times New Roman" w:eastAsia="Times New Roman"/>
-          <w:b/>
-          <w:color w:val="auto"/>
-          <w:spacing w:val="0"/>
-          <w:position w:val="0"/>
-          <w:sz w:val="26"/>
-          <w:shd w:fill="auto" w:val="clear"/>
-        </w:rPr>
-        <w:t xml:space="preserve">% s</w:t>
-      </w:r>
-      <w:r>
-        <w:rPr>
-          <w:rFonts w:ascii="Times New Roman" w:hAnsi="Times New Roman" w:cs="Times New Roman" w:eastAsia="Times New Roman"/>
-          <w:b/>
-          <w:color w:val="auto"/>
-          <w:spacing w:val="0"/>
-          <w:position w:val="0"/>
-          <w:sz w:val="26"/>
-          <w:shd w:fill="auto" w:val="clear"/>
-        </w:rPr>
-        <w:t xml:space="preserve">ố </w:t>
-      </w:r>
-      <w:r>
-        <w:rPr>
-          <w:rFonts w:ascii="Times New Roman" w:hAnsi="Times New Roman" w:cs="Times New Roman" w:eastAsia="Times New Roman"/>
-          <w:b/>
-          <w:color w:val="auto"/>
-          <w:spacing w:val="0"/>
-          <w:position w:val="0"/>
-          <w:sz w:val="26"/>
-          <w:shd w:fill="auto" w:val="clear"/>
-        </w:rPr>
-        <w:t xml:space="preserve">đi</w:t>
-      </w:r>
-      <w:r>
-        <w:rPr>
-          <w:rFonts w:ascii="Times New Roman" w:hAnsi="Times New Roman" w:cs="Times New Roman" w:eastAsia="Times New Roman"/>
-          <w:b/>
-          <w:color w:val="auto"/>
-          <w:spacing w:val="0"/>
-          <w:position w:val="0"/>
-          <w:sz w:val="26"/>
-          <w:shd w:fill="auto" w:val="clear"/>
-        </w:rPr>
-        <w:t xml:space="preserve">ểm) Tất cả c</w:t>
-      </w:r>
-      <w:r>
-        <w:rPr>
-          <w:rFonts w:ascii="Times New Roman" w:hAnsi="Times New Roman" w:cs="Times New Roman" w:eastAsia="Times New Roman"/>
-          <w:b/>
-          <w:color w:val="auto"/>
-          <w:spacing w:val="0"/>
-          <w:position w:val="0"/>
-          <w:sz w:val="26"/>
-          <w:shd w:fill="auto" w:val="clear"/>
-        </w:rPr>
-        <w:t xml:space="preserve">ác nhóm </w:t>
-      </w:r>
-      <w:r>
-        <w:rPr>
-          <w:rFonts w:ascii="Times New Roman" w:hAnsi="Times New Roman" w:cs="Times New Roman" w:eastAsia="Times New Roman"/>
-          <w:b/>
-          <w:color w:val="auto"/>
-          <w:spacing w:val="0"/>
-          <w:position w:val="0"/>
-          <w:sz w:val="26"/>
-          <w:shd w:fill="auto" w:val="clear"/>
-        </w:rPr>
-        <w:t xml:space="preserve">đ</w:t>
-      </w:r>
-      <w:r>
-        <w:rPr>
-          <w:rFonts w:ascii="Times New Roman" w:hAnsi="Times New Roman" w:cs="Times New Roman" w:eastAsia="Times New Roman"/>
-          <w:b/>
-          <w:color w:val="auto"/>
-          <w:spacing w:val="0"/>
-          <w:position w:val="0"/>
-          <w:sz w:val="26"/>
-          <w:shd w:fill="auto" w:val="clear"/>
-        </w:rPr>
-        <w:t xml:space="preserve">ều phải l</w:t>
-      </w:r>
-      <w:r>
-        <w:rPr>
-          <w:rFonts w:ascii="Times New Roman" w:hAnsi="Times New Roman" w:cs="Times New Roman" w:eastAsia="Times New Roman"/>
-          <w:b/>
-          <w:color w:val="auto"/>
-          <w:spacing w:val="0"/>
-          <w:position w:val="0"/>
-          <w:sz w:val="26"/>
-          <w:shd w:fill="auto" w:val="clear"/>
-        </w:rPr>
-        <w:t xml:space="preserve">àm </w:t>
+        <w:t xml:space="preserve">Story point: tgian hoàn thành task </w:t>
       </w:r>
     </w:p>
     <w:p>
@@ -2355,7 +2782,6 @@
         <w:jc w:val="left"/>
         <w:rPr>
           <w:rFonts w:ascii="Times New Roman" w:hAnsi="Times New Roman" w:cs="Times New Roman" w:eastAsia="Times New Roman"/>
-          <w:b/>
           <w:color w:val="auto"/>
           <w:spacing w:val="0"/>
           <w:position w:val="0"/>
@@ -2372,7 +2798,7 @@
           <w:sz w:val="26"/>
           <w:shd w:fill="auto" w:val="clear"/>
         </w:rPr>
-        <w:t xml:space="preserve">Đ</w:t>
+        <w:t xml:space="preserve">Ki</w:t>
       </w:r>
       <w:r>
         <w:rPr>
@@ -2383,118 +2809,7 @@
           <w:sz w:val="26"/>
           <w:shd w:fill="auto" w:val="clear"/>
         </w:rPr>
-        <w:t xml:space="preserve">áp </w:t>
-      </w:r>
-      <w:r>
-        <w:rPr>
-          <w:rFonts w:ascii="Times New Roman" w:hAnsi="Times New Roman" w:cs="Times New Roman" w:eastAsia="Times New Roman"/>
-          <w:color w:val="auto"/>
-          <w:spacing w:val="0"/>
-          <w:position w:val="0"/>
-          <w:sz w:val="26"/>
-          <w:shd w:fill="auto" w:val="clear"/>
-        </w:rPr>
-        <w:t xml:space="preserve">ưng đư</w:t>
-      </w:r>
-      <w:r>
-        <w:rPr>
-          <w:rFonts w:ascii="Times New Roman" w:hAnsi="Times New Roman" w:cs="Times New Roman" w:eastAsia="Times New Roman"/>
-          <w:color w:val="auto"/>
-          <w:spacing w:val="0"/>
-          <w:position w:val="0"/>
-          <w:sz w:val="26"/>
-          <w:shd w:fill="auto" w:val="clear"/>
-        </w:rPr>
-        <w:t xml:space="preserve">ợc khi l</w:t>
-      </w:r>
-      <w:r>
-        <w:rPr>
-          <w:rFonts w:ascii="Times New Roman" w:hAnsi="Times New Roman" w:cs="Times New Roman" w:eastAsia="Times New Roman"/>
-          <w:color w:val="auto"/>
-          <w:spacing w:val="0"/>
-          <w:position w:val="0"/>
-          <w:sz w:val="26"/>
-          <w:shd w:fill="auto" w:val="clear"/>
-        </w:rPr>
-        <w:t xml:space="preserve">ư</w:t>
-      </w:r>
-      <w:r>
-        <w:rPr>
-          <w:rFonts w:ascii="Times New Roman" w:hAnsi="Times New Roman" w:cs="Times New Roman" w:eastAsia="Times New Roman"/>
-          <w:color w:val="auto"/>
-          <w:spacing w:val="0"/>
-          <w:position w:val="0"/>
-          <w:sz w:val="26"/>
-          <w:shd w:fill="auto" w:val="clear"/>
-        </w:rPr>
-        <w:t xml:space="preserve">ợng ng</w:t>
-      </w:r>
-      <w:r>
-        <w:rPr>
-          <w:rFonts w:ascii="Times New Roman" w:hAnsi="Times New Roman" w:cs="Times New Roman" w:eastAsia="Times New Roman"/>
-          <w:color w:val="auto"/>
-          <w:spacing w:val="0"/>
-          <w:position w:val="0"/>
-          <w:sz w:val="26"/>
-          <w:shd w:fill="auto" w:val="clear"/>
-        </w:rPr>
-        <w:t xml:space="preserve">ư</w:t>
-      </w:r>
-      <w:r>
-        <w:rPr>
-          <w:rFonts w:ascii="Times New Roman" w:hAnsi="Times New Roman" w:cs="Times New Roman" w:eastAsia="Times New Roman"/>
-          <w:color w:val="auto"/>
-          <w:spacing w:val="0"/>
-          <w:position w:val="0"/>
-          <w:sz w:val="26"/>
-          <w:shd w:fill="auto" w:val="clear"/>
-        </w:rPr>
-        <w:t xml:space="preserve">ời d</w:t>
-      </w:r>
-      <w:r>
-        <w:rPr>
-          <w:rFonts w:ascii="Times New Roman" w:hAnsi="Times New Roman" w:cs="Times New Roman" w:eastAsia="Times New Roman"/>
-          <w:color w:val="auto"/>
-          <w:spacing w:val="0"/>
-          <w:position w:val="0"/>
-          <w:sz w:val="26"/>
-          <w:shd w:fill="auto" w:val="clear"/>
-        </w:rPr>
-        <w:t xml:space="preserve">ùng t</w:t>
-      </w:r>
-      <w:r>
-        <w:rPr>
-          <w:rFonts w:ascii="Times New Roman" w:hAnsi="Times New Roman" w:cs="Times New Roman" w:eastAsia="Times New Roman"/>
-          <w:color w:val="auto"/>
-          <w:spacing w:val="0"/>
-          <w:position w:val="0"/>
-          <w:sz w:val="26"/>
-          <w:shd w:fill="auto" w:val="clear"/>
-        </w:rPr>
-        <w:t xml:space="preserve">ăng l</w:t>
-      </w:r>
-      <w:r>
-        <w:rPr>
-          <w:rFonts w:ascii="Times New Roman" w:hAnsi="Times New Roman" w:cs="Times New Roman" w:eastAsia="Times New Roman"/>
-          <w:color w:val="auto"/>
-          <w:spacing w:val="0"/>
-          <w:position w:val="0"/>
-          <w:sz w:val="26"/>
-          <w:shd w:fill="auto" w:val="clear"/>
-        </w:rPr>
-        <w:t xml:space="preserve">ên: load balance, </w:t>
-      </w:r>
-      <w:r>
-        <w:rPr>
-          <w:rFonts w:ascii="Times New Roman" w:hAnsi="Times New Roman" w:cs="Times New Roman" w:eastAsia="Times New Roman"/>
-          <w:b/>
-          <w:color w:val="auto"/>
-          <w:spacing w:val="0"/>
-          <w:position w:val="0"/>
-          <w:sz w:val="26"/>
-          <w:shd w:fill="auto" w:val="clear"/>
-        </w:rPr>
-        <w:t xml:space="preserve">Nginx</w:t>
+        <w:t xml:space="preserve">ểm thử về tải, an ninh mạng: Jmetter</w:t>
       </w:r>
     </w:p>
     <w:p>
@@ -2524,251 +2839,6 @@
           <w:sz w:val="26"/>
           <w:shd w:fill="auto" w:val="clear"/>
         </w:rPr>
-        <w:t xml:space="preserve">H</w:t>
-      </w:r>
-      <w:r>
-        <w:rPr>
-          <w:rFonts w:ascii="Times New Roman" w:hAnsi="Times New Roman" w:cs="Times New Roman" w:eastAsia="Times New Roman"/>
-          <w:color w:val="auto"/>
-          <w:spacing w:val="0"/>
-          <w:position w:val="0"/>
-          <w:sz w:val="26"/>
-          <w:shd w:fill="auto" w:val="clear"/>
-        </w:rPr>
-        <w:t xml:space="preserve">ạn chế số l</w:t>
-      </w:r>
-      <w:r>
-        <w:rPr>
-          <w:rFonts w:ascii="Times New Roman" w:hAnsi="Times New Roman" w:cs="Times New Roman" w:eastAsia="Times New Roman"/>
-          <w:color w:val="auto"/>
-          <w:spacing w:val="0"/>
-          <w:position w:val="0"/>
-          <w:sz w:val="26"/>
-          <w:shd w:fill="auto" w:val="clear"/>
-        </w:rPr>
-        <w:t xml:space="preserve">ư</w:t>
-      </w:r>
-      <w:r>
-        <w:rPr>
-          <w:rFonts w:ascii="Times New Roman" w:hAnsi="Times New Roman" w:cs="Times New Roman" w:eastAsia="Times New Roman"/>
-          <w:color w:val="auto"/>
-          <w:spacing w:val="0"/>
-          <w:position w:val="0"/>
-          <w:sz w:val="26"/>
-          <w:shd w:fill="auto" w:val="clear"/>
-        </w:rPr>
-        <w:t xml:space="preserve">ợt request của ng</w:t>
-      </w:r>
-      <w:r>
-        <w:rPr>
-          <w:rFonts w:ascii="Times New Roman" w:hAnsi="Times New Roman" w:cs="Times New Roman" w:eastAsia="Times New Roman"/>
-          <w:color w:val="auto"/>
-          <w:spacing w:val="0"/>
-          <w:position w:val="0"/>
-          <w:sz w:val="26"/>
-          <w:shd w:fill="auto" w:val="clear"/>
-        </w:rPr>
-        <w:t xml:space="preserve">ư</w:t>
-      </w:r>
-      <w:r>
-        <w:rPr>
-          <w:rFonts w:ascii="Times New Roman" w:hAnsi="Times New Roman" w:cs="Times New Roman" w:eastAsia="Times New Roman"/>
-          <w:color w:val="auto"/>
-          <w:spacing w:val="0"/>
-          <w:position w:val="0"/>
-          <w:sz w:val="26"/>
-          <w:shd w:fill="auto" w:val="clear"/>
-        </w:rPr>
-        <w:t xml:space="preserve">ời trong khoảng thời gian: d</w:t>
-      </w:r>
-      <w:r>
-        <w:rPr>
-          <w:rFonts w:ascii="Times New Roman" w:hAnsi="Times New Roman" w:cs="Times New Roman" w:eastAsia="Times New Roman"/>
-          <w:color w:val="auto"/>
-          <w:spacing w:val="0"/>
-          <w:position w:val="0"/>
-          <w:sz w:val="26"/>
-          <w:shd w:fill="auto" w:val="clear"/>
-        </w:rPr>
-        <w:t xml:space="preserve">ùng rate limiting</w:t>
-      </w:r>
-    </w:p>
-    <w:p>
-      <w:pPr>
-        <w:numPr>
-          <w:ilvl w:val="0"/>
-          <w:numId w:val="8"/>
-        </w:numPr>
-        <w:spacing w:before="0" w:after="160" w:line="259"/>
-        <w:ind w:right="0" w:left="780" w:hanging="360"/>
-        <w:jc w:val="left"/>
-        <w:rPr>
-          <w:rFonts w:ascii="Times New Roman" w:hAnsi="Times New Roman" w:cs="Times New Roman" w:eastAsia="Times New Roman"/>
-          <w:color w:val="auto"/>
-          <w:spacing w:val="0"/>
-          <w:position w:val="0"/>
-          <w:sz w:val="26"/>
-          <w:shd w:fill="auto" w:val="clear"/>
-        </w:rPr>
-      </w:pPr>
-      <w:r>
-        <w:rPr>
-          <w:rFonts w:ascii="Times New Roman" w:hAnsi="Times New Roman" w:cs="Times New Roman" w:eastAsia="Times New Roman"/>
-          <w:color w:val="auto"/>
-          <w:spacing w:val="0"/>
-          <w:position w:val="0"/>
-          <w:sz w:val="26"/>
-          <w:shd w:fill="auto" w:val="clear"/>
-        </w:rPr>
-        <w:t xml:space="preserve">CI&amp;CD: jesking gitlab action</w:t>
-      </w:r>
-    </w:p>
-    <w:p>
-      <w:pPr>
-        <w:numPr>
-          <w:ilvl w:val="0"/>
-          <w:numId w:val="8"/>
-        </w:numPr>
-        <w:spacing w:before="0" w:after="160" w:line="259"/>
-        <w:ind w:right="0" w:left="780" w:hanging="360"/>
-        <w:jc w:val="left"/>
-        <w:rPr>
-          <w:rFonts w:ascii="Times New Roman" w:hAnsi="Times New Roman" w:cs="Times New Roman" w:eastAsia="Times New Roman"/>
-          <w:color w:val="auto"/>
-          <w:spacing w:val="0"/>
-          <w:position w:val="0"/>
-          <w:sz w:val="26"/>
-          <w:shd w:fill="auto" w:val="clear"/>
-        </w:rPr>
-      </w:pPr>
-      <w:r>
-        <w:rPr>
-          <w:rFonts w:ascii="Times New Roman" w:hAnsi="Times New Roman" w:cs="Times New Roman" w:eastAsia="Times New Roman"/>
-          <w:color w:val="auto"/>
-          <w:spacing w:val="0"/>
-          <w:position w:val="0"/>
-          <w:sz w:val="26"/>
-          <w:shd w:fill="auto" w:val="clear"/>
-        </w:rPr>
-        <w:t xml:space="preserve">Qu</w:t>
-      </w:r>
-      <w:r>
-        <w:rPr>
-          <w:rFonts w:ascii="Times New Roman" w:hAnsi="Times New Roman" w:cs="Times New Roman" w:eastAsia="Times New Roman"/>
-          <w:color w:val="auto"/>
-          <w:spacing w:val="0"/>
-          <w:position w:val="0"/>
-          <w:sz w:val="26"/>
-          <w:shd w:fill="auto" w:val="clear"/>
-        </w:rPr>
-        <w:t xml:space="preserve">ản l</w:t>
-      </w:r>
-      <w:r>
-        <w:rPr>
-          <w:rFonts w:ascii="Times New Roman" w:hAnsi="Times New Roman" w:cs="Times New Roman" w:eastAsia="Times New Roman"/>
-          <w:color w:val="auto"/>
-          <w:spacing w:val="0"/>
-          <w:position w:val="0"/>
-          <w:sz w:val="26"/>
-          <w:shd w:fill="auto" w:val="clear"/>
-        </w:rPr>
-        <w:t xml:space="preserve">ý team. Jira</w:t>
-      </w:r>
-    </w:p>
-    <w:p>
-      <w:pPr>
-        <w:spacing w:before="0" w:after="160" w:line="259"/>
-        <w:ind w:right="0" w:left="780" w:firstLine="0"/>
-        <w:jc w:val="left"/>
-        <w:rPr>
-          <w:rFonts w:ascii="Times New Roman" w:hAnsi="Times New Roman" w:cs="Times New Roman" w:eastAsia="Times New Roman"/>
-          <w:color w:val="auto"/>
-          <w:spacing w:val="0"/>
-          <w:position w:val="0"/>
-          <w:sz w:val="26"/>
-          <w:shd w:fill="auto" w:val="clear"/>
-        </w:rPr>
-      </w:pPr>
-      <w:r>
-        <w:rPr>
-          <w:rFonts w:ascii="Times New Roman" w:hAnsi="Times New Roman" w:cs="Times New Roman" w:eastAsia="Times New Roman"/>
-          <w:color w:val="auto"/>
-          <w:spacing w:val="0"/>
-          <w:position w:val="0"/>
-          <w:sz w:val="26"/>
-          <w:shd w:fill="auto" w:val="clear"/>
-        </w:rPr>
-        <w:t xml:space="preserve">Story point: tgian hoàn thành task </w:t>
-      </w:r>
-    </w:p>
-    <w:p>
-      <w:pPr>
-        <w:numPr>
-          <w:ilvl w:val="0"/>
-          <w:numId w:val="10"/>
-        </w:numPr>
-        <w:spacing w:before="0" w:after="160" w:line="259"/>
-        <w:ind w:right="0" w:left="780" w:hanging="360"/>
-        <w:jc w:val="left"/>
-        <w:rPr>
-          <w:rFonts w:ascii="Times New Roman" w:hAnsi="Times New Roman" w:cs="Times New Roman" w:eastAsia="Times New Roman"/>
-          <w:color w:val="auto"/>
-          <w:spacing w:val="0"/>
-          <w:position w:val="0"/>
-          <w:sz w:val="26"/>
-          <w:shd w:fill="auto" w:val="clear"/>
-        </w:rPr>
-      </w:pPr>
-      <w:r>
-        <w:rPr>
-          <w:rFonts w:ascii="Times New Roman" w:hAnsi="Times New Roman" w:cs="Times New Roman" w:eastAsia="Times New Roman"/>
-          <w:color w:val="auto"/>
-          <w:spacing w:val="0"/>
-          <w:position w:val="0"/>
-          <w:sz w:val="26"/>
-          <w:shd w:fill="auto" w:val="clear"/>
-        </w:rPr>
-        <w:t xml:space="preserve">Ki</w:t>
-      </w:r>
-      <w:r>
-        <w:rPr>
-          <w:rFonts w:ascii="Times New Roman" w:hAnsi="Times New Roman" w:cs="Times New Roman" w:eastAsia="Times New Roman"/>
-          <w:color w:val="auto"/>
-          <w:spacing w:val="0"/>
-          <w:position w:val="0"/>
-          <w:sz w:val="26"/>
-          <w:shd w:fill="auto" w:val="clear"/>
-        </w:rPr>
-        <w:t xml:space="preserve">ểm thử về tải, an ninh mạng: Jmetter</w:t>
-      </w:r>
-    </w:p>
-    <w:p>
-      <w:pPr>
-        <w:numPr>
-          <w:ilvl w:val="0"/>
-          <w:numId w:val="10"/>
-        </w:numPr>
-        <w:spacing w:before="0" w:after="160" w:line="259"/>
-        <w:ind w:right="0" w:left="780" w:hanging="360"/>
-        <w:jc w:val="left"/>
-        <w:rPr>
-          <w:rFonts w:ascii="Times New Roman" w:hAnsi="Times New Roman" w:cs="Times New Roman" w:eastAsia="Times New Roman"/>
-          <w:color w:val="auto"/>
-          <w:spacing w:val="0"/>
-          <w:position w:val="0"/>
-          <w:sz w:val="26"/>
-          <w:shd w:fill="auto" w:val="clear"/>
-        </w:rPr>
-      </w:pPr>
-      <w:r>
-        <w:rPr>
-          <w:rFonts w:ascii="Times New Roman" w:hAnsi="Times New Roman" w:cs="Times New Roman" w:eastAsia="Times New Roman"/>
-          <w:color w:val="auto"/>
-          <w:spacing w:val="0"/>
-          <w:position w:val="0"/>
-          <w:sz w:val="26"/>
-          <w:shd w:fill="auto" w:val="clear"/>
-        </w:rPr>
         <w:t xml:space="preserve">Đ</w:t>
       </w:r>
       <w:r>
@@ -2934,7 +3004,7 @@
       <w:pPr>
         <w:numPr>
           <w:ilvl w:val="0"/>
-          <w:numId w:val="13"/>
+          <w:numId w:val="11"/>
         </w:numPr>
         <w:spacing w:before="100" w:after="100" w:line="312"/>
         <w:ind w:right="0" w:left="780" w:hanging="360"/>
@@ -19932,6 +20002,78 @@
             <w:shd w:fill="auto" w:val="clear"/>
           </w:rPr>
           <w:t xml:space="preserve">https://localhost:</w:t>
+        </w:r>
+        <w:r>
+          <w:rPr>
+            <w:rFonts w:ascii="Segoe UI Symbol" w:hAnsi="Segoe UI Symbol" w:cs="Segoe UI Symbol" w:eastAsia="Segoe UI Symbol"/>
+            <w:color w:val="0000FF"/>
+            <w:spacing w:val="0"/>
+            <w:position w:val="0"/>
+            <w:sz w:val="22"/>
+            <w:u w:val="single"/>
+            <w:shd w:fill="auto" w:val="clear"/>
+          </w:rPr>
+          <w:t xml:space="preserve"> HYPERLINK "https://localhost:5000/Auth/VerifyEmail?email=test%40example.com"</w:t>
+        </w:r>
+        <w:r>
+          <w:rPr>
+            <w:rFonts w:ascii="Segoe UI Symbol" w:hAnsi="Segoe UI Symbol" w:cs="Segoe UI Symbol" w:eastAsia="Segoe UI Symbol"/>
+            <w:color w:val="0000FF"/>
+            <w:spacing w:val="0"/>
+            <w:position w:val="0"/>
+            <w:sz w:val="22"/>
+            <w:u w:val="single"/>
+            <w:shd w:fill="auto" w:val="clear"/>
+          </w:rPr>
+          <w:t xml:space="preserve"> HYPERLINK "https://localhost:</w:t>
+        </w:r>
+        <w:r>
+          <w:rPr>
+            <w:rFonts w:ascii="Segoe UI Symbol" w:hAnsi="Segoe UI Symbol" w:cs="Segoe UI Symbol" w:eastAsia="Segoe UI Symbol"/>
+            <w:color w:val="0000FF"/>
+            <w:spacing w:val="0"/>
+            <w:position w:val="0"/>
+            <w:sz w:val="22"/>
+            <w:u w:val="single"/>
+            <w:shd w:fill="auto" w:val="clear"/>
+          </w:rPr>
+          <w:t xml:space="preserve">5000</w:t>
+        </w:r>
+        <w:r>
+          <w:rPr>
+            <w:rFonts w:ascii="Segoe UI Symbol" w:hAnsi="Segoe UI Symbol" w:cs="Segoe UI Symbol" w:eastAsia="Segoe UI Symbol"/>
+            <w:color w:val="0000FF"/>
+            <w:spacing w:val="0"/>
+            <w:position w:val="0"/>
+            <w:sz w:val="22"/>
+            <w:u w:val="single"/>
+            <w:shd w:fill="auto" w:val="clear"/>
+          </w:rPr>
+          <w:t xml:space="preserve">/Auth/VerifyEmail?email=test%</w:t>
+        </w:r>
+        <w:r>
+          <w:rPr>
+            <w:rFonts w:ascii="Segoe UI Symbol" w:hAnsi="Segoe UI Symbol" w:cs="Segoe UI Symbol" w:eastAsia="Segoe UI Symbol"/>
+            <w:color w:val="0000FF"/>
+            <w:spacing w:val="0"/>
+            <w:position w:val="0"/>
+            <w:sz w:val="22"/>
+            <w:u w:val="single"/>
+            <w:shd w:fill="auto" w:val="clear"/>
+          </w:rPr>
+          <w:t xml:space="preserve">40</w:t>
+        </w:r>
+        <w:r>
+          <w:rPr>
+            <w:rFonts w:ascii="Segoe UI Symbol" w:hAnsi="Segoe UI Symbol" w:cs="Segoe UI Symbol" w:eastAsia="Segoe UI Symbol"/>
+            <w:color w:val="0000FF"/>
+            <w:spacing w:val="0"/>
+            <w:position w:val="0"/>
+            <w:sz w:val="22"/>
+            <w:u w:val="single"/>
+            <w:shd w:fill="auto" w:val="clear"/>
+          </w:rPr>
+          <w:t xml:space="preserve">example.com"</w:t>
         </w:r>
         <w:r>
           <w:rPr>
@@ -19979,7 +20121,163 @@
             <w:u w:val="single"/>
             <w:shd w:fill="auto" w:val="clear"/>
           </w:rPr>
+          <w:t xml:space="preserve"> </w:t>
+        </w:r>
+        <w:r>
+          <w:rPr>
+            <w:rFonts w:ascii="Segoe UI Symbol" w:hAnsi="Segoe UI Symbol" w:cs="Segoe UI Symbol" w:eastAsia="Segoe UI Symbol"/>
+            <w:color w:val="0000FF"/>
+            <w:spacing w:val="0"/>
+            <w:position w:val="0"/>
+            <w:sz w:val="22"/>
+            <w:u w:val="single"/>
+            <w:shd w:fill="auto" w:val="clear"/>
+          </w:rPr>
+          <w:t xml:space="preserve">HYPERLINK "https://localhost:</w:t>
+        </w:r>
+        <w:r>
+          <w:rPr>
+            <w:rFonts w:ascii="Segoe UI Symbol" w:hAnsi="Segoe UI Symbol" w:cs="Segoe UI Symbol" w:eastAsia="Segoe UI Symbol"/>
+            <w:color w:val="0000FF"/>
+            <w:spacing w:val="0"/>
+            <w:position w:val="0"/>
+            <w:sz w:val="22"/>
+            <w:u w:val="single"/>
+            <w:shd w:fill="auto" w:val="clear"/>
+          </w:rPr>
+          <w:t xml:space="preserve">5000</w:t>
+        </w:r>
+        <w:r>
+          <w:rPr>
+            <w:rFonts w:ascii="Segoe UI Symbol" w:hAnsi="Segoe UI Symbol" w:cs="Segoe UI Symbol" w:eastAsia="Segoe UI Symbol"/>
+            <w:color w:val="0000FF"/>
+            <w:spacing w:val="0"/>
+            <w:position w:val="0"/>
+            <w:sz w:val="22"/>
+            <w:u w:val="single"/>
+            <w:shd w:fill="auto" w:val="clear"/>
+          </w:rPr>
           <w:t xml:space="preserve">/Auth/VerifyEmail?email=test%</w:t>
+        </w:r>
+        <w:r>
+          <w:rPr>
+            <w:rFonts w:ascii="Segoe UI Symbol" w:hAnsi="Segoe UI Symbol" w:cs="Segoe UI Symbol" w:eastAsia="Segoe UI Symbol"/>
+            <w:color w:val="0000FF"/>
+            <w:spacing w:val="0"/>
+            <w:position w:val="0"/>
+            <w:sz w:val="22"/>
+            <w:u w:val="single"/>
+            <w:shd w:fill="auto" w:val="clear"/>
+          </w:rPr>
+          <w:t xml:space="preserve">40</w:t>
+        </w:r>
+        <w:r>
+          <w:rPr>
+            <w:rFonts w:ascii="Segoe UI Symbol" w:hAnsi="Segoe UI Symbol" w:cs="Segoe UI Symbol" w:eastAsia="Segoe UI Symbol"/>
+            <w:color w:val="0000FF"/>
+            <w:spacing w:val="0"/>
+            <w:position w:val="0"/>
+            <w:sz w:val="22"/>
+            <w:u w:val="single"/>
+            <w:shd w:fill="auto" w:val="clear"/>
+          </w:rPr>
+          <w:t xml:space="preserve">example.com"</w:t>
+        </w:r>
+        <w:r>
+          <w:rPr>
+            <w:rFonts w:ascii="Segoe UI Symbol" w:hAnsi="Segoe UI Symbol" w:cs="Segoe UI Symbol" w:eastAsia="Segoe UI Symbol"/>
+            <w:color w:val="0000FF"/>
+            <w:spacing w:val="0"/>
+            <w:position w:val="0"/>
+            <w:sz w:val="22"/>
+            <w:u w:val="single"/>
+            <w:shd w:fill="auto" w:val="clear"/>
+          </w:rPr>
+          <w:t xml:space="preserve"> HYPERLINK "https://localhost:5000/Auth/VerifyEmail?email=test%40example.com"</w:t>
+        </w:r>
+        <w:r>
+          <w:rPr>
+            <w:rFonts w:ascii="Segoe UI Symbol" w:hAnsi="Segoe UI Symbol" w:cs="Segoe UI Symbol" w:eastAsia="Segoe UI Symbol"/>
+            <w:color w:val="0000FF"/>
+            <w:spacing w:val="0"/>
+            <w:position w:val="0"/>
+            <w:sz w:val="22"/>
+            <w:u w:val="single"/>
+            <w:shd w:fill="auto" w:val="clear"/>
+          </w:rPr>
+          <w:t xml:space="preserve">/Auth/VerifyEmail?email=test%</w:t>
+        </w:r>
+        <w:r>
+          <w:rPr>
+            <w:rFonts w:ascii="Segoe UI Symbol" w:hAnsi="Segoe UI Symbol" w:cs="Segoe UI Symbol" w:eastAsia="Segoe UI Symbol"/>
+            <w:color w:val="0000FF"/>
+            <w:spacing w:val="0"/>
+            <w:position w:val="0"/>
+            <w:sz w:val="22"/>
+            <w:u w:val="single"/>
+            <w:shd w:fill="auto" w:val="clear"/>
+          </w:rPr>
+          <w:t xml:space="preserve"> HYPERLINK "https://localhost:5000/Auth/VerifyEmail?email=test%40example.com"</w:t>
+        </w:r>
+        <w:r>
+          <w:rPr>
+            <w:rFonts w:ascii="Segoe UI Symbol" w:hAnsi="Segoe UI Symbol" w:cs="Segoe UI Symbol" w:eastAsia="Segoe UI Symbol"/>
+            <w:color w:val="0000FF"/>
+            <w:spacing w:val="0"/>
+            <w:position w:val="0"/>
+            <w:sz w:val="22"/>
+            <w:u w:val="single"/>
+            <w:shd w:fill="auto" w:val="clear"/>
+          </w:rPr>
+          <w:t xml:space="preserve"> HYPERLINK "https://localhost:</w:t>
+        </w:r>
+        <w:r>
+          <w:rPr>
+            <w:rFonts w:ascii="Segoe UI Symbol" w:hAnsi="Segoe UI Symbol" w:cs="Segoe UI Symbol" w:eastAsia="Segoe UI Symbol"/>
+            <w:color w:val="0000FF"/>
+            <w:spacing w:val="0"/>
+            <w:position w:val="0"/>
+            <w:sz w:val="22"/>
+            <w:u w:val="single"/>
+            <w:shd w:fill="auto" w:val="clear"/>
+          </w:rPr>
+          <w:t xml:space="preserve">5000</w:t>
+        </w:r>
+        <w:r>
+          <w:rPr>
+            <w:rFonts w:ascii="Segoe UI Symbol" w:hAnsi="Segoe UI Symbol" w:cs="Segoe UI Symbol" w:eastAsia="Segoe UI Symbol"/>
+            <w:color w:val="0000FF"/>
+            <w:spacing w:val="0"/>
+            <w:position w:val="0"/>
+            <w:sz w:val="22"/>
+            <w:u w:val="single"/>
+            <w:shd w:fill="auto" w:val="clear"/>
+          </w:rPr>
+          <w:t xml:space="preserve">/Auth/VerifyEmail?email=test%</w:t>
+        </w:r>
+        <w:r>
+          <w:rPr>
+            <w:rFonts w:ascii="Segoe UI Symbol" w:hAnsi="Segoe UI Symbol" w:cs="Segoe UI Symbol" w:eastAsia="Segoe UI Symbol"/>
+            <w:color w:val="0000FF"/>
+            <w:spacing w:val="0"/>
+            <w:position w:val="0"/>
+            <w:sz w:val="22"/>
+            <w:u w:val="single"/>
+            <w:shd w:fill="auto" w:val="clear"/>
+          </w:rPr>
+          <w:t xml:space="preserve">40</w:t>
+        </w:r>
+        <w:r>
+          <w:rPr>
+            <w:rFonts w:ascii="Segoe UI Symbol" w:hAnsi="Segoe UI Symbol" w:cs="Segoe UI Symbol" w:eastAsia="Segoe UI Symbol"/>
+            <w:color w:val="0000FF"/>
+            <w:spacing w:val="0"/>
+            <w:position w:val="0"/>
+            <w:sz w:val="22"/>
+            <w:u w:val="single"/>
+            <w:shd w:fill="auto" w:val="clear"/>
+          </w:rPr>
+          <w:t xml:space="preserve">example.com"</w:t>
         </w:r>
         <w:r>
           <w:rPr>
@@ -20015,6 +20313,18 @@
             <w:u w:val="single"/>
             <w:shd w:fill="auto" w:val="clear"/>
           </w:rPr>
+          <w:t xml:space="preserve"> HYPERLINK "https://localhost:5000/Auth/VerifyEmail?email=test%40example.com"</w:t>
+        </w:r>
+        <w:r>
+          <w:rPr>
+            <w:rFonts w:ascii="Segoe UI Symbol" w:hAnsi="Segoe UI Symbol" w:cs="Segoe UI Symbol" w:eastAsia="Segoe UI Symbol"/>
+            <w:color w:val="0000FF"/>
+            <w:spacing w:val="0"/>
+            <w:position w:val="0"/>
+            <w:sz w:val="22"/>
+            <w:u w:val="single"/>
+            <w:shd w:fill="auto" w:val="clear"/>
+          </w:rPr>
           <w:t xml:space="preserve"> </w:t>
         </w:r>
         <w:r>
@@ -20027,7 +20337,79 @@
             <w:u w:val="single"/>
             <w:shd w:fill="auto" w:val="clear"/>
           </w:rPr>
-          <w:t xml:space="preserve">HYPERLINK "https://localhost:5000/Auth/VerifyEmail?email=test%40example.com"</w:t>
+          <w:t xml:space="preserve"> HYPERLINK "https://localhost:5000/Auth/VerifyEmail?email=test%40example.com"</w:t>
+        </w:r>
+        <w:r>
+          <w:rPr>
+            <w:rFonts w:ascii="Segoe UI Symbol" w:hAnsi="Segoe UI Symbol" w:cs="Segoe UI Symbol" w:eastAsia="Segoe UI Symbol"/>
+            <w:color w:val="0000FF"/>
+            <w:spacing w:val="0"/>
+            <w:position w:val="0"/>
+            <w:sz w:val="22"/>
+            <w:u w:val="single"/>
+            <w:shd w:fill="auto" w:val="clear"/>
+          </w:rPr>
+          <w:t xml:space="preserve">HYPERLINK "https://localhost:</w:t>
+        </w:r>
+        <w:r>
+          <w:rPr>
+            <w:rFonts w:ascii="Segoe UI Symbol" w:hAnsi="Segoe UI Symbol" w:cs="Segoe UI Symbol" w:eastAsia="Segoe UI Symbol"/>
+            <w:color w:val="0000FF"/>
+            <w:spacing w:val="0"/>
+            <w:position w:val="0"/>
+            <w:sz w:val="22"/>
+            <w:u w:val="single"/>
+            <w:shd w:fill="auto" w:val="clear"/>
+          </w:rPr>
+          <w:t xml:space="preserve">5000</w:t>
+        </w:r>
+        <w:r>
+          <w:rPr>
+            <w:rFonts w:ascii="Segoe UI Symbol" w:hAnsi="Segoe UI Symbol" w:cs="Segoe UI Symbol" w:eastAsia="Segoe UI Symbol"/>
+            <w:color w:val="0000FF"/>
+            <w:spacing w:val="0"/>
+            <w:position w:val="0"/>
+            <w:sz w:val="22"/>
+            <w:u w:val="single"/>
+            <w:shd w:fill="auto" w:val="clear"/>
+          </w:rPr>
+          <w:t xml:space="preserve">/Auth/VerifyEmail?email=test%</w:t>
+        </w:r>
+        <w:r>
+          <w:rPr>
+            <w:rFonts w:ascii="Segoe UI Symbol" w:hAnsi="Segoe UI Symbol" w:cs="Segoe UI Symbol" w:eastAsia="Segoe UI Symbol"/>
+            <w:color w:val="0000FF"/>
+            <w:spacing w:val="0"/>
+            <w:position w:val="0"/>
+            <w:sz w:val="22"/>
+            <w:u w:val="single"/>
+            <w:shd w:fill="auto" w:val="clear"/>
+          </w:rPr>
+          <w:t xml:space="preserve">40</w:t>
+        </w:r>
+        <w:r>
+          <w:rPr>
+            <w:rFonts w:ascii="Segoe UI Symbol" w:hAnsi="Segoe UI Symbol" w:cs="Segoe UI Symbol" w:eastAsia="Segoe UI Symbol"/>
+            <w:color w:val="0000FF"/>
+            <w:spacing w:val="0"/>
+            <w:position w:val="0"/>
+            <w:sz w:val="22"/>
+            <w:u w:val="single"/>
+            <w:shd w:fill="auto" w:val="clear"/>
+          </w:rPr>
+          <w:t xml:space="preserve">example.com"</w:t>
+        </w:r>
+        <w:r>
+          <w:rPr>
+            <w:rFonts w:ascii="Segoe UI Symbol" w:hAnsi="Segoe UI Symbol" w:cs="Segoe UI Symbol" w:eastAsia="Segoe UI Symbol"/>
+            <w:color w:val="0000FF"/>
+            <w:spacing w:val="0"/>
+            <w:position w:val="0"/>
+            <w:sz w:val="22"/>
+            <w:u w:val="single"/>
+            <w:shd w:fill="auto" w:val="clear"/>
+          </w:rPr>
+          <w:t xml:space="preserve"> HYPERLINK "https://localhost:5000/Auth/VerifyEmail?email=test%40example.com"</w:t>
         </w:r>
         <w:r>
           <w:rPr>
@@ -20314,29 +20696,19 @@
       <w:lvlText w:val="•"/>
     </w:lvl>
   </w:abstractNum>
-  <w:abstractNum w:abstractNumId="30">
-    <w:lvl w:ilvl="0">
-      <w:start w:val="1"/>
-      <w:numFmt w:val="bullet"/>
-      <w:lvlText w:val="•"/>
-    </w:lvl>
-  </w:abstractNum>
   <w:num w:numId="2">
-    <w:abstractNumId w:val="30"/>
+    <w:abstractNumId w:val="24"/>
   </w:num>
   <w:num w:numId="4">
-    <w:abstractNumId w:val="24"/>
+    <w:abstractNumId w:val="18"/>
   </w:num>
   <w:num w:numId="6">
-    <w:abstractNumId w:val="18"/>
+    <w:abstractNumId w:val="12"/>
   </w:num>
   <w:num w:numId="8">
-    <w:abstractNumId w:val="12"/>
-  </w:num>
-  <w:num w:numId="10">
     <w:abstractNumId w:val="6"/>
   </w:num>
-  <w:num w:numId="13">
+  <w:num w:numId="11">
     <w:abstractNumId w:val="0"/>
   </w:num>
 </w:numbering>

</xml_diff>